<commit_message>
Nazyw rozidzalow oraz 1.1 rodzial
</commit_message>
<xml_diff>
--- a/Licencjat final.docx
+++ b/Licencjat final.docx
@@ -172,8 +172,13 @@
                               <w:t xml:space="preserve">pod kierunkiem </w:t>
                             </w:r>
                             <w:r>
-                              <w:t>dra Rajmunda Kuduka</w:t>
+                              <w:t xml:space="preserve">dra Rajmunda </w:t>
                             </w:r>
+                            <w:proofErr w:type="spellStart"/>
+                            <w:r>
+                              <w:t>Kuduka</w:t>
+                            </w:r>
+                            <w:proofErr w:type="spellEnd"/>
                           </w:p>
                         </w:txbxContent>
                       </wps:txbx>
@@ -246,8 +251,13 @@
                         <w:t xml:space="preserve">pod kierunkiem </w:t>
                       </w:r>
                       <w:r>
-                        <w:t>dra Rajmunda Kuduka</w:t>
+                        <w:t xml:space="preserve">dra Rajmunda </w:t>
                       </w:r>
+                      <w:proofErr w:type="spellStart"/>
+                      <w:r>
+                        <w:t>Kuduka</w:t>
+                      </w:r>
+                      <w:proofErr w:type="spellEnd"/>
                     </w:p>
                   </w:txbxContent>
                 </v:textbox>
@@ -804,8 +814,37 @@
                               <w:pStyle w:val="TytuEN"/>
                             </w:pPr>
                             <w:r>
-                              <w:t>The use of 3D printing to manufacture a CNC milling machine</w:t>
+                              <w:t xml:space="preserve">The </w:t>
                             </w:r>
+                            <w:proofErr w:type="spellStart"/>
+                            <w:r>
+                              <w:t>use</w:t>
+                            </w:r>
+                            <w:proofErr w:type="spellEnd"/>
+                            <w:r>
+                              <w:t xml:space="preserve"> of 3D printing to </w:t>
+                            </w:r>
+                            <w:proofErr w:type="spellStart"/>
+                            <w:r>
+                              <w:t>manufacture</w:t>
+                            </w:r>
+                            <w:proofErr w:type="spellEnd"/>
+                            <w:r>
+                              <w:t xml:space="preserve"> a CNC </w:t>
+                            </w:r>
+                            <w:proofErr w:type="spellStart"/>
+                            <w:r>
+                              <w:t>milling</w:t>
+                            </w:r>
+                            <w:proofErr w:type="spellEnd"/>
+                            <w:r>
+                              <w:t xml:space="preserve"> </w:t>
+                            </w:r>
+                            <w:proofErr w:type="spellStart"/>
+                            <w:r>
+                              <w:t>machine</w:t>
+                            </w:r>
+                            <w:proofErr w:type="spellEnd"/>
                           </w:p>
                           <w:p/>
                         </w:txbxContent>
@@ -844,8 +883,37 @@
                         <w:pStyle w:val="TytuEN"/>
                       </w:pPr>
                       <w:r>
-                        <w:t>The use of 3D printing to manufacture a CNC milling machine</w:t>
+                        <w:t xml:space="preserve">The </w:t>
                       </w:r>
+                      <w:proofErr w:type="spellStart"/>
+                      <w:r>
+                        <w:t>use</w:t>
+                      </w:r>
+                      <w:proofErr w:type="spellEnd"/>
+                      <w:r>
+                        <w:t xml:space="preserve"> of 3D printing to </w:t>
+                      </w:r>
+                      <w:proofErr w:type="spellStart"/>
+                      <w:r>
+                        <w:t>manufacture</w:t>
+                      </w:r>
+                      <w:proofErr w:type="spellEnd"/>
+                      <w:r>
+                        <w:t xml:space="preserve"> a CNC </w:t>
+                      </w:r>
+                      <w:proofErr w:type="spellStart"/>
+                      <w:r>
+                        <w:t>milling</w:t>
+                      </w:r>
+                      <w:proofErr w:type="spellEnd"/>
+                      <w:r>
+                        <w:t xml:space="preserve"> </w:t>
+                      </w:r>
+                      <w:proofErr w:type="spellStart"/>
+                      <w:r>
+                        <w:t>machine</w:t>
+                      </w:r>
+                      <w:proofErr w:type="spellEnd"/>
                     </w:p>
                     <w:p/>
                   </w:txbxContent>
@@ -997,7 +1065,7 @@
           <w:r>
             <w:fldChar w:fldCharType="separate"/>
           </w:r>
-          <w:hyperlink w:anchor="_Toc98691888" w:history="1">
+          <w:hyperlink w:anchor="_Toc99289158" w:history="1">
             <w:r>
               <w:rPr>
                 <w:rStyle w:val="Hipercze"/>
@@ -1024,7 +1092,7 @@
                 <w:noProof/>
                 <w:webHidden/>
               </w:rPr>
-              <w:instrText xml:space="preserve"> PAGEREF _Toc98691888 \h </w:instrText>
+              <w:instrText xml:space="preserve"> PAGEREF _Toc99289158 \h </w:instrText>
             </w:r>
             <w:r>
               <w:rPr>
@@ -1066,7 +1134,7 @@
               <w:lang w:eastAsia="pl-PL"/>
             </w:rPr>
           </w:pPr>
-          <w:hyperlink w:anchor="_Toc98691889" w:history="1">
+          <w:hyperlink w:anchor="_Toc99289159" w:history="1">
             <w:r>
               <w:rPr>
                 <w:rStyle w:val="Hipercze"/>
@@ -1110,7 +1178,7 @@
                 <w:noProof/>
                 <w:webHidden/>
               </w:rPr>
-              <w:instrText xml:space="preserve"> PAGEREF _Toc98691889 \h </w:instrText>
+              <w:instrText xml:space="preserve"> PAGEREF _Toc99289159 \h </w:instrText>
             </w:r>
             <w:r>
               <w:rPr>
@@ -1155,7 +1223,7 @@
               <w:lang w:eastAsia="pl-PL"/>
             </w:rPr>
           </w:pPr>
-          <w:hyperlink w:anchor="_Toc98691890" w:history="1">
+          <w:hyperlink w:anchor="_Toc99289160" w:history="1">
             <w:r>
               <w:rPr>
                 <w:rStyle w:val="Hipercze"/>
@@ -1199,7 +1267,7 @@
                 <w:noProof/>
                 <w:webHidden/>
               </w:rPr>
-              <w:instrText xml:space="preserve"> PAGEREF _Toc98691890 \h </w:instrText>
+              <w:instrText xml:space="preserve"> PAGEREF _Toc99289160 \h </w:instrText>
             </w:r>
             <w:r>
               <w:rPr>
@@ -1241,7 +1309,7 @@
               <w:lang w:eastAsia="pl-PL"/>
             </w:rPr>
           </w:pPr>
-          <w:hyperlink w:anchor="_Toc98691891" w:history="1">
+          <w:hyperlink w:anchor="_Toc99289161" w:history="1">
             <w:r>
               <w:rPr>
                 <w:rStyle w:val="Hipercze"/>
@@ -1264,7 +1332,7 @@
                 <w:rStyle w:val="Hipercze"/>
                 <w:noProof/>
               </w:rPr>
-              <w:t>Budowa drukarki 3D</w:t>
+              <w:t>Modele 3D i slicer</w:t>
             </w:r>
             <w:r>
               <w:rPr>
@@ -1285,7 +1353,7 @@
                 <w:noProof/>
                 <w:webHidden/>
               </w:rPr>
-              <w:instrText xml:space="preserve"> PAGEREF _Toc98691891 \h </w:instrText>
+              <w:instrText xml:space="preserve"> PAGEREF _Toc99289161 \h </w:instrText>
             </w:r>
             <w:r>
               <w:rPr>
@@ -1306,6 +1374,268 @@
                 <w:webHidden/>
               </w:rPr>
               <w:t>4</w:t>
+            </w:r>
+            <w:r>
+              <w:rPr>
+                <w:noProof/>
+                <w:webHidden/>
+              </w:rPr>
+              <w:fldChar w:fldCharType="end"/>
+            </w:r>
+          </w:hyperlink>
+        </w:p>
+        <w:p>
+          <w:pPr>
+            <w:pStyle w:val="Spistreci3"/>
+            <w:rPr>
+              <w:rFonts w:eastAsiaTheme="minorEastAsia" w:cstheme="minorBidi"/>
+              <w:noProof/>
+              <w:sz w:val="22"/>
+              <w:szCs w:val="22"/>
+              <w:lang w:eastAsia="pl-PL"/>
+            </w:rPr>
+          </w:pPr>
+          <w:hyperlink w:anchor="_Toc99289162" w:history="1">
+            <w:r>
+              <w:rPr>
+                <w:rStyle w:val="Hipercze"/>
+                <w:noProof/>
+              </w:rPr>
+              <w:t>1.1.2.</w:t>
+            </w:r>
+            <w:r>
+              <w:rPr>
+                <w:rFonts w:eastAsiaTheme="minorEastAsia" w:cstheme="minorBidi"/>
+                <w:noProof/>
+                <w:sz w:val="22"/>
+                <w:szCs w:val="22"/>
+                <w:lang w:eastAsia="pl-PL"/>
+              </w:rPr>
+              <w:tab/>
+            </w:r>
+            <w:r>
+              <w:rPr>
+                <w:rStyle w:val="Hipercze"/>
+                <w:noProof/>
+              </w:rPr>
+              <w:t>Budowa i sposób działania drukarki 3D</w:t>
+            </w:r>
+            <w:r>
+              <w:rPr>
+                <w:noProof/>
+                <w:webHidden/>
+              </w:rPr>
+              <w:tab/>
+            </w:r>
+            <w:r>
+              <w:rPr>
+                <w:noProof/>
+                <w:webHidden/>
+              </w:rPr>
+              <w:fldChar w:fldCharType="begin"/>
+            </w:r>
+            <w:r>
+              <w:rPr>
+                <w:noProof/>
+                <w:webHidden/>
+              </w:rPr>
+              <w:instrText xml:space="preserve"> PAGEREF _Toc99289162 \h </w:instrText>
+            </w:r>
+            <w:r>
+              <w:rPr>
+                <w:noProof/>
+                <w:webHidden/>
+              </w:rPr>
+            </w:r>
+            <w:r>
+              <w:rPr>
+                <w:noProof/>
+                <w:webHidden/>
+              </w:rPr>
+              <w:fldChar w:fldCharType="separate"/>
+            </w:r>
+            <w:r>
+              <w:rPr>
+                <w:noProof/>
+                <w:webHidden/>
+              </w:rPr>
+              <w:t>4</w:t>
+            </w:r>
+            <w:r>
+              <w:rPr>
+                <w:noProof/>
+                <w:webHidden/>
+              </w:rPr>
+              <w:fldChar w:fldCharType="end"/>
+            </w:r>
+          </w:hyperlink>
+        </w:p>
+        <w:p>
+          <w:pPr>
+            <w:pStyle w:val="Spistreci2"/>
+            <w:tabs>
+              <w:tab w:val="left" w:pos="1276"/>
+            </w:tabs>
+            <w:rPr>
+              <w:rFonts w:eastAsiaTheme="minorEastAsia" w:cstheme="minorBidi"/>
+              <w:noProof/>
+              <w:sz w:val="22"/>
+              <w:szCs w:val="22"/>
+              <w:lang w:eastAsia="pl-PL"/>
+            </w:rPr>
+          </w:pPr>
+          <w:hyperlink w:anchor="_Toc99289163" w:history="1">
+            <w:r>
+              <w:rPr>
+                <w:rStyle w:val="Hipercze"/>
+                <w:noProof/>
+              </w:rPr>
+              <w:t>1.2.</w:t>
+            </w:r>
+            <w:r>
+              <w:rPr>
+                <w:rFonts w:eastAsiaTheme="minorEastAsia" w:cstheme="minorBidi"/>
+                <w:noProof/>
+                <w:sz w:val="22"/>
+                <w:szCs w:val="22"/>
+                <w:lang w:eastAsia="pl-PL"/>
+              </w:rPr>
+              <w:tab/>
+            </w:r>
+            <w:r>
+              <w:rPr>
+                <w:rStyle w:val="Hipercze"/>
+                <w:noProof/>
+              </w:rPr>
+              <w:t>Frezarka CNC</w:t>
+            </w:r>
+            <w:r>
+              <w:rPr>
+                <w:noProof/>
+                <w:webHidden/>
+              </w:rPr>
+              <w:tab/>
+            </w:r>
+            <w:r>
+              <w:rPr>
+                <w:noProof/>
+                <w:webHidden/>
+              </w:rPr>
+              <w:fldChar w:fldCharType="begin"/>
+            </w:r>
+            <w:r>
+              <w:rPr>
+                <w:noProof/>
+                <w:webHidden/>
+              </w:rPr>
+              <w:instrText xml:space="preserve"> PAGEREF _Toc99289163 \h </w:instrText>
+            </w:r>
+            <w:r>
+              <w:rPr>
+                <w:noProof/>
+                <w:webHidden/>
+              </w:rPr>
+            </w:r>
+            <w:r>
+              <w:rPr>
+                <w:noProof/>
+                <w:webHidden/>
+              </w:rPr>
+              <w:fldChar w:fldCharType="separate"/>
+            </w:r>
+            <w:r>
+              <w:rPr>
+                <w:noProof/>
+                <w:webHidden/>
+              </w:rPr>
+              <w:t>7</w:t>
+            </w:r>
+            <w:r>
+              <w:rPr>
+                <w:noProof/>
+                <w:webHidden/>
+              </w:rPr>
+              <w:fldChar w:fldCharType="end"/>
+            </w:r>
+          </w:hyperlink>
+        </w:p>
+        <w:p>
+          <w:pPr>
+            <w:pStyle w:val="Spistreci3"/>
+            <w:rPr>
+              <w:rFonts w:eastAsiaTheme="minorEastAsia" w:cstheme="minorBidi"/>
+              <w:noProof/>
+              <w:sz w:val="22"/>
+              <w:szCs w:val="22"/>
+              <w:lang w:eastAsia="pl-PL"/>
+            </w:rPr>
+          </w:pPr>
+          <w:hyperlink w:anchor="_Toc99289164" w:history="1">
+            <w:r>
+              <w:rPr>
+                <w:rStyle w:val="Hipercze"/>
+                <w:noProof/>
+                <w:lang w:eastAsia="pl-PL"/>
+              </w:rPr>
+              <w:t>1.1.3.</w:t>
+            </w:r>
+            <w:r>
+              <w:rPr>
+                <w:rFonts w:eastAsiaTheme="minorEastAsia" w:cstheme="minorBidi"/>
+                <w:noProof/>
+                <w:sz w:val="22"/>
+                <w:szCs w:val="22"/>
+                <w:lang w:eastAsia="pl-PL"/>
+              </w:rPr>
+              <w:tab/>
+            </w:r>
+            <w:r>
+              <w:rPr>
+                <w:rStyle w:val="Hipercze"/>
+                <w:noProof/>
+              </w:rPr>
+              <w:t>Budowa</w:t>
+            </w:r>
+            <w:r>
+              <w:rPr>
+                <w:noProof/>
+                <w:webHidden/>
+              </w:rPr>
+              <w:tab/>
+            </w:r>
+            <w:r>
+              <w:rPr>
+                <w:noProof/>
+                <w:webHidden/>
+              </w:rPr>
+              <w:fldChar w:fldCharType="begin"/>
+            </w:r>
+            <w:r>
+              <w:rPr>
+                <w:noProof/>
+                <w:webHidden/>
+              </w:rPr>
+              <w:instrText xml:space="preserve"> PAGEREF _Toc99289164 \h </w:instrText>
+            </w:r>
+            <w:r>
+              <w:rPr>
+                <w:noProof/>
+                <w:webHidden/>
+              </w:rPr>
+            </w:r>
+            <w:r>
+              <w:rPr>
+                <w:noProof/>
+                <w:webHidden/>
+              </w:rPr>
+              <w:fldChar w:fldCharType="separate"/>
+            </w:r>
+            <w:r>
+              <w:rPr>
+                <w:noProof/>
+                <w:webHidden/>
+              </w:rPr>
+              <w:t>7</w:t>
             </w:r>
             <w:r>
               <w:rPr>
@@ -1327,12 +1657,639 @@
               <w:lang w:eastAsia="pl-PL"/>
             </w:rPr>
           </w:pPr>
-          <w:hyperlink w:anchor="_Toc98691892" w:history="1">
+          <w:hyperlink w:anchor="_Toc99289165" w:history="1">
             <w:r>
               <w:rPr>
                 <w:rStyle w:val="Hipercze"/>
                 <w:noProof/>
               </w:rPr>
+              <w:t>2.</w:t>
+            </w:r>
+            <w:r>
+              <w:rPr>
+                <w:rFonts w:eastAsiaTheme="minorEastAsia" w:cstheme="minorBidi"/>
+                <w:noProof/>
+                <w:sz w:val="22"/>
+                <w:szCs w:val="22"/>
+                <w:lang w:eastAsia="pl-PL"/>
+              </w:rPr>
+              <w:tab/>
+            </w:r>
+            <w:r>
+              <w:rPr>
+                <w:rStyle w:val="Hipercze"/>
+                <w:noProof/>
+              </w:rPr>
+              <w:t>Wykorzystywane nrzędzia</w:t>
+            </w:r>
+            <w:r>
+              <w:rPr>
+                <w:noProof/>
+                <w:webHidden/>
+              </w:rPr>
+              <w:tab/>
+            </w:r>
+            <w:r>
+              <w:rPr>
+                <w:noProof/>
+                <w:webHidden/>
+              </w:rPr>
+              <w:fldChar w:fldCharType="begin"/>
+            </w:r>
+            <w:r>
+              <w:rPr>
+                <w:noProof/>
+                <w:webHidden/>
+              </w:rPr>
+              <w:instrText xml:space="preserve"> PAGEREF _Toc99289165 \h </w:instrText>
+            </w:r>
+            <w:r>
+              <w:rPr>
+                <w:noProof/>
+                <w:webHidden/>
+              </w:rPr>
+            </w:r>
+            <w:r>
+              <w:rPr>
+                <w:noProof/>
+                <w:webHidden/>
+              </w:rPr>
+              <w:fldChar w:fldCharType="separate"/>
+            </w:r>
+            <w:r>
+              <w:rPr>
+                <w:noProof/>
+                <w:webHidden/>
+              </w:rPr>
+              <w:t>7</w:t>
+            </w:r>
+            <w:r>
+              <w:rPr>
+                <w:noProof/>
+                <w:webHidden/>
+              </w:rPr>
+              <w:fldChar w:fldCharType="end"/>
+            </w:r>
+          </w:hyperlink>
+        </w:p>
+        <w:p>
+          <w:pPr>
+            <w:pStyle w:val="Spistreci2"/>
+            <w:tabs>
+              <w:tab w:val="left" w:pos="1276"/>
+            </w:tabs>
+            <w:rPr>
+              <w:rFonts w:eastAsiaTheme="minorEastAsia" w:cstheme="minorBidi"/>
+              <w:noProof/>
+              <w:sz w:val="22"/>
+              <w:szCs w:val="22"/>
+              <w:lang w:eastAsia="pl-PL"/>
+            </w:rPr>
+          </w:pPr>
+          <w:hyperlink w:anchor="_Toc99289166" w:history="1">
+            <w:r>
+              <w:rPr>
+                <w:rStyle w:val="Hipercze"/>
+                <w:noProof/>
+                <w:lang w:eastAsia="pl-PL"/>
+              </w:rPr>
+              <w:t>1.1.</w:t>
+            </w:r>
+            <w:r>
+              <w:rPr>
+                <w:rFonts w:eastAsiaTheme="minorEastAsia" w:cstheme="minorBidi"/>
+                <w:noProof/>
+                <w:sz w:val="22"/>
+                <w:szCs w:val="22"/>
+                <w:lang w:eastAsia="pl-PL"/>
+              </w:rPr>
+              <w:tab/>
+            </w:r>
+            <w:r>
+              <w:rPr>
+                <w:rStyle w:val="Hipercze"/>
+                <w:noProof/>
+              </w:rPr>
+              <w:t>Cura</w:t>
+            </w:r>
+            <w:r>
+              <w:rPr>
+                <w:noProof/>
+                <w:webHidden/>
+              </w:rPr>
+              <w:tab/>
+            </w:r>
+            <w:r>
+              <w:rPr>
+                <w:noProof/>
+                <w:webHidden/>
+              </w:rPr>
+              <w:fldChar w:fldCharType="begin"/>
+            </w:r>
+            <w:r>
+              <w:rPr>
+                <w:noProof/>
+                <w:webHidden/>
+              </w:rPr>
+              <w:instrText xml:space="preserve"> PAGEREF _Toc99289166 \h </w:instrText>
+            </w:r>
+            <w:r>
+              <w:rPr>
+                <w:noProof/>
+                <w:webHidden/>
+              </w:rPr>
+            </w:r>
+            <w:r>
+              <w:rPr>
+                <w:noProof/>
+                <w:webHidden/>
+              </w:rPr>
+              <w:fldChar w:fldCharType="separate"/>
+            </w:r>
+            <w:r>
+              <w:rPr>
+                <w:noProof/>
+                <w:webHidden/>
+              </w:rPr>
+              <w:t>7</w:t>
+            </w:r>
+            <w:r>
+              <w:rPr>
+                <w:noProof/>
+                <w:webHidden/>
+              </w:rPr>
+              <w:fldChar w:fldCharType="end"/>
+            </w:r>
+          </w:hyperlink>
+        </w:p>
+        <w:p>
+          <w:pPr>
+            <w:pStyle w:val="Spistreci2"/>
+            <w:tabs>
+              <w:tab w:val="left" w:pos="1276"/>
+            </w:tabs>
+            <w:rPr>
+              <w:rFonts w:eastAsiaTheme="minorEastAsia" w:cstheme="minorBidi"/>
+              <w:noProof/>
+              <w:sz w:val="22"/>
+              <w:szCs w:val="22"/>
+              <w:lang w:eastAsia="pl-PL"/>
+            </w:rPr>
+          </w:pPr>
+          <w:hyperlink w:anchor="_Toc99289167" w:history="1">
+            <w:r>
+              <w:rPr>
+                <w:rStyle w:val="Hipercze"/>
+                <w:noProof/>
+                <w:lang w:eastAsia="pl-PL"/>
+              </w:rPr>
+              <w:t>1.2.</w:t>
+            </w:r>
+            <w:r>
+              <w:rPr>
+                <w:rFonts w:eastAsiaTheme="minorEastAsia" w:cstheme="minorBidi"/>
+                <w:noProof/>
+                <w:sz w:val="22"/>
+                <w:szCs w:val="22"/>
+                <w:lang w:eastAsia="pl-PL"/>
+              </w:rPr>
+              <w:tab/>
+            </w:r>
+            <w:r>
+              <w:rPr>
+                <w:rStyle w:val="Hipercze"/>
+                <w:noProof/>
+                <w:lang w:eastAsia="pl-PL"/>
+              </w:rPr>
+              <w:t>Fusion 360</w:t>
+            </w:r>
+            <w:r>
+              <w:rPr>
+                <w:noProof/>
+                <w:webHidden/>
+              </w:rPr>
+              <w:tab/>
+            </w:r>
+            <w:r>
+              <w:rPr>
+                <w:noProof/>
+                <w:webHidden/>
+              </w:rPr>
+              <w:fldChar w:fldCharType="begin"/>
+            </w:r>
+            <w:r>
+              <w:rPr>
+                <w:noProof/>
+                <w:webHidden/>
+              </w:rPr>
+              <w:instrText xml:space="preserve"> PAGEREF _Toc99289167 \h </w:instrText>
+            </w:r>
+            <w:r>
+              <w:rPr>
+                <w:noProof/>
+                <w:webHidden/>
+              </w:rPr>
+            </w:r>
+            <w:r>
+              <w:rPr>
+                <w:noProof/>
+                <w:webHidden/>
+              </w:rPr>
+              <w:fldChar w:fldCharType="separate"/>
+            </w:r>
+            <w:r>
+              <w:rPr>
+                <w:noProof/>
+                <w:webHidden/>
+              </w:rPr>
+              <w:t>7</w:t>
+            </w:r>
+            <w:r>
+              <w:rPr>
+                <w:noProof/>
+                <w:webHidden/>
+              </w:rPr>
+              <w:fldChar w:fldCharType="end"/>
+            </w:r>
+          </w:hyperlink>
+        </w:p>
+        <w:p>
+          <w:pPr>
+            <w:pStyle w:val="Spistreci2"/>
+            <w:tabs>
+              <w:tab w:val="left" w:pos="1276"/>
+            </w:tabs>
+            <w:rPr>
+              <w:rFonts w:eastAsiaTheme="minorEastAsia" w:cstheme="minorBidi"/>
+              <w:noProof/>
+              <w:sz w:val="22"/>
+              <w:szCs w:val="22"/>
+              <w:lang w:eastAsia="pl-PL"/>
+            </w:rPr>
+          </w:pPr>
+          <w:hyperlink w:anchor="_Toc99289168" w:history="1">
+            <w:r>
+              <w:rPr>
+                <w:rStyle w:val="Hipercze"/>
+                <w:noProof/>
+              </w:rPr>
+              <w:t>1.3.</w:t>
+            </w:r>
+            <w:r>
+              <w:rPr>
+                <w:rFonts w:eastAsiaTheme="minorEastAsia" w:cstheme="minorBidi"/>
+                <w:noProof/>
+                <w:sz w:val="22"/>
+                <w:szCs w:val="22"/>
+                <w:lang w:eastAsia="pl-PL"/>
+              </w:rPr>
+              <w:tab/>
+            </w:r>
+            <w:r>
+              <w:rPr>
+                <w:rStyle w:val="Hipercze"/>
+                <w:noProof/>
+              </w:rPr>
+              <w:t>KiCad</w:t>
+            </w:r>
+            <w:r>
+              <w:rPr>
+                <w:noProof/>
+                <w:webHidden/>
+              </w:rPr>
+              <w:tab/>
+            </w:r>
+            <w:r>
+              <w:rPr>
+                <w:noProof/>
+                <w:webHidden/>
+              </w:rPr>
+              <w:fldChar w:fldCharType="begin"/>
+            </w:r>
+            <w:r>
+              <w:rPr>
+                <w:noProof/>
+                <w:webHidden/>
+              </w:rPr>
+              <w:instrText xml:space="preserve"> PAGEREF _Toc99289168 \h </w:instrText>
+            </w:r>
+            <w:r>
+              <w:rPr>
+                <w:noProof/>
+                <w:webHidden/>
+              </w:rPr>
+            </w:r>
+            <w:r>
+              <w:rPr>
+                <w:noProof/>
+                <w:webHidden/>
+              </w:rPr>
+              <w:fldChar w:fldCharType="separate"/>
+            </w:r>
+            <w:r>
+              <w:rPr>
+                <w:noProof/>
+                <w:webHidden/>
+              </w:rPr>
+              <w:t>7</w:t>
+            </w:r>
+            <w:r>
+              <w:rPr>
+                <w:noProof/>
+                <w:webHidden/>
+              </w:rPr>
+              <w:fldChar w:fldCharType="end"/>
+            </w:r>
+          </w:hyperlink>
+        </w:p>
+        <w:p>
+          <w:pPr>
+            <w:pStyle w:val="Spistreci2"/>
+            <w:tabs>
+              <w:tab w:val="left" w:pos="1276"/>
+            </w:tabs>
+            <w:rPr>
+              <w:rFonts w:eastAsiaTheme="minorEastAsia" w:cstheme="minorBidi"/>
+              <w:noProof/>
+              <w:sz w:val="22"/>
+              <w:szCs w:val="22"/>
+              <w:lang w:eastAsia="pl-PL"/>
+            </w:rPr>
+          </w:pPr>
+          <w:hyperlink w:anchor="_Toc99289169" w:history="1">
+            <w:r>
+              <w:rPr>
+                <w:rStyle w:val="Hipercze"/>
+                <w:noProof/>
+                <w:lang w:eastAsia="pl-PL"/>
+              </w:rPr>
+              <w:t>1.4.</w:t>
+            </w:r>
+            <w:r>
+              <w:rPr>
+                <w:rFonts w:eastAsiaTheme="minorEastAsia" w:cstheme="minorBidi"/>
+                <w:noProof/>
+                <w:sz w:val="22"/>
+                <w:szCs w:val="22"/>
+                <w:lang w:eastAsia="pl-PL"/>
+              </w:rPr>
+              <w:tab/>
+            </w:r>
+            <w:r>
+              <w:rPr>
+                <w:rStyle w:val="Hipercze"/>
+                <w:noProof/>
+                <w:lang w:eastAsia="pl-PL"/>
+              </w:rPr>
+              <w:t>Carbide Create</w:t>
+            </w:r>
+            <w:r>
+              <w:rPr>
+                <w:noProof/>
+                <w:webHidden/>
+              </w:rPr>
+              <w:tab/>
+            </w:r>
+            <w:r>
+              <w:rPr>
+                <w:noProof/>
+                <w:webHidden/>
+              </w:rPr>
+              <w:fldChar w:fldCharType="begin"/>
+            </w:r>
+            <w:r>
+              <w:rPr>
+                <w:noProof/>
+                <w:webHidden/>
+              </w:rPr>
+              <w:instrText xml:space="preserve"> PAGEREF _Toc99289169 \h </w:instrText>
+            </w:r>
+            <w:r>
+              <w:rPr>
+                <w:noProof/>
+                <w:webHidden/>
+              </w:rPr>
+            </w:r>
+            <w:r>
+              <w:rPr>
+                <w:noProof/>
+                <w:webHidden/>
+              </w:rPr>
+              <w:fldChar w:fldCharType="separate"/>
+            </w:r>
+            <w:r>
+              <w:rPr>
+                <w:noProof/>
+                <w:webHidden/>
+              </w:rPr>
+              <w:t>7</w:t>
+            </w:r>
+            <w:r>
+              <w:rPr>
+                <w:noProof/>
+                <w:webHidden/>
+              </w:rPr>
+              <w:fldChar w:fldCharType="end"/>
+            </w:r>
+          </w:hyperlink>
+        </w:p>
+        <w:p>
+          <w:pPr>
+            <w:pStyle w:val="Spistreci2"/>
+            <w:tabs>
+              <w:tab w:val="left" w:pos="1276"/>
+            </w:tabs>
+            <w:rPr>
+              <w:rFonts w:eastAsiaTheme="minorEastAsia" w:cstheme="minorBidi"/>
+              <w:noProof/>
+              <w:sz w:val="22"/>
+              <w:szCs w:val="22"/>
+              <w:lang w:eastAsia="pl-PL"/>
+            </w:rPr>
+          </w:pPr>
+          <w:hyperlink w:anchor="_Toc99289170" w:history="1">
+            <w:r>
+              <w:rPr>
+                <w:rStyle w:val="Hipercze"/>
+                <w:noProof/>
+                <w:lang w:eastAsia="pl-PL"/>
+              </w:rPr>
+              <w:t>1.5.</w:t>
+            </w:r>
+            <w:r>
+              <w:rPr>
+                <w:rFonts w:eastAsiaTheme="minorEastAsia" w:cstheme="minorBidi"/>
+                <w:noProof/>
+                <w:sz w:val="22"/>
+                <w:szCs w:val="22"/>
+                <w:lang w:eastAsia="pl-PL"/>
+              </w:rPr>
+              <w:tab/>
+            </w:r>
+            <w:r>
+              <w:rPr>
+                <w:rStyle w:val="Hipercze"/>
+                <w:noProof/>
+              </w:rPr>
+              <w:t>Grbl</w:t>
+            </w:r>
+            <w:r>
+              <w:rPr>
+                <w:noProof/>
+                <w:webHidden/>
+              </w:rPr>
+              <w:tab/>
+            </w:r>
+            <w:r>
+              <w:rPr>
+                <w:noProof/>
+                <w:webHidden/>
+              </w:rPr>
+              <w:fldChar w:fldCharType="begin"/>
+            </w:r>
+            <w:r>
+              <w:rPr>
+                <w:noProof/>
+                <w:webHidden/>
+              </w:rPr>
+              <w:instrText xml:space="preserve"> PAGEREF _Toc99289170 \h </w:instrText>
+            </w:r>
+            <w:r>
+              <w:rPr>
+                <w:noProof/>
+                <w:webHidden/>
+              </w:rPr>
+            </w:r>
+            <w:r>
+              <w:rPr>
+                <w:noProof/>
+                <w:webHidden/>
+              </w:rPr>
+              <w:fldChar w:fldCharType="separate"/>
+            </w:r>
+            <w:r>
+              <w:rPr>
+                <w:noProof/>
+                <w:webHidden/>
+              </w:rPr>
+              <w:t>7</w:t>
+            </w:r>
+            <w:r>
+              <w:rPr>
+                <w:noProof/>
+                <w:webHidden/>
+              </w:rPr>
+              <w:fldChar w:fldCharType="end"/>
+            </w:r>
+          </w:hyperlink>
+        </w:p>
+        <w:p>
+          <w:pPr>
+            <w:pStyle w:val="Spistreci2"/>
+            <w:tabs>
+              <w:tab w:val="left" w:pos="1276"/>
+            </w:tabs>
+            <w:rPr>
+              <w:rFonts w:eastAsiaTheme="minorEastAsia" w:cstheme="minorBidi"/>
+              <w:noProof/>
+              <w:sz w:val="22"/>
+              <w:szCs w:val="22"/>
+              <w:lang w:eastAsia="pl-PL"/>
+            </w:rPr>
+          </w:pPr>
+          <w:hyperlink w:anchor="_Toc99289171" w:history="1">
+            <w:r>
+              <w:rPr>
+                <w:rStyle w:val="Hipercze"/>
+                <w:noProof/>
+                <w:lang w:eastAsia="pl-PL"/>
+              </w:rPr>
+              <w:t>1.6.</w:t>
+            </w:r>
+            <w:r>
+              <w:rPr>
+                <w:rFonts w:eastAsiaTheme="minorEastAsia" w:cstheme="minorBidi"/>
+                <w:noProof/>
+                <w:sz w:val="22"/>
+                <w:szCs w:val="22"/>
+                <w:lang w:eastAsia="pl-PL"/>
+              </w:rPr>
+              <w:tab/>
+            </w:r>
+            <w:r>
+              <w:rPr>
+                <w:rStyle w:val="Hipercze"/>
+                <w:noProof/>
+              </w:rPr>
+              <w:t>Cnc sheild</w:t>
+            </w:r>
+            <w:r>
+              <w:rPr>
+                <w:noProof/>
+                <w:webHidden/>
+              </w:rPr>
+              <w:tab/>
+            </w:r>
+            <w:r>
+              <w:rPr>
+                <w:noProof/>
+                <w:webHidden/>
+              </w:rPr>
+              <w:fldChar w:fldCharType="begin"/>
+            </w:r>
+            <w:r>
+              <w:rPr>
+                <w:noProof/>
+                <w:webHidden/>
+              </w:rPr>
+              <w:instrText xml:space="preserve"> PAGEREF _Toc99289171 \h </w:instrText>
+            </w:r>
+            <w:r>
+              <w:rPr>
+                <w:noProof/>
+                <w:webHidden/>
+              </w:rPr>
+            </w:r>
+            <w:r>
+              <w:rPr>
+                <w:noProof/>
+                <w:webHidden/>
+              </w:rPr>
+              <w:fldChar w:fldCharType="separate"/>
+            </w:r>
+            <w:r>
+              <w:rPr>
+                <w:noProof/>
+                <w:webHidden/>
+              </w:rPr>
+              <w:t>7</w:t>
+            </w:r>
+            <w:r>
+              <w:rPr>
+                <w:noProof/>
+                <w:webHidden/>
+              </w:rPr>
+              <w:fldChar w:fldCharType="end"/>
+            </w:r>
+          </w:hyperlink>
+        </w:p>
+        <w:p>
+          <w:pPr>
+            <w:pStyle w:val="Spistreci1"/>
+            <w:rPr>
+              <w:rFonts w:eastAsiaTheme="minorEastAsia" w:cstheme="minorBidi"/>
+              <w:noProof/>
+              <w:sz w:val="22"/>
+              <w:szCs w:val="22"/>
+              <w:lang w:eastAsia="pl-PL"/>
+            </w:rPr>
+          </w:pPr>
+          <w:hyperlink w:anchor="_Toc99289172" w:history="1">
+            <w:r>
+              <w:rPr>
+                <w:rStyle w:val="Hipercze"/>
+                <w:noProof/>
+              </w:rPr>
               <w:t>Podsumowanie</w:t>
             </w:r>
             <w:r>
@@ -1354,7 +2311,7 @@
                 <w:noProof/>
                 <w:webHidden/>
               </w:rPr>
-              <w:instrText xml:space="preserve"> PAGEREF _Toc98691892 \h </w:instrText>
+              <w:instrText xml:space="preserve"> PAGEREF _Toc99289172 \h </w:instrText>
             </w:r>
             <w:r>
               <w:rPr>
@@ -1374,7 +2331,76 @@
                 <w:noProof/>
                 <w:webHidden/>
               </w:rPr>
-              <w:t>6</w:t>
+              <w:t>8</w:t>
+            </w:r>
+            <w:r>
+              <w:rPr>
+                <w:noProof/>
+                <w:webHidden/>
+              </w:rPr>
+              <w:fldChar w:fldCharType="end"/>
+            </w:r>
+          </w:hyperlink>
+        </w:p>
+        <w:p>
+          <w:pPr>
+            <w:pStyle w:val="Spistreci1"/>
+            <w:rPr>
+              <w:rFonts w:eastAsiaTheme="minorEastAsia" w:cstheme="minorBidi"/>
+              <w:noProof/>
+              <w:sz w:val="22"/>
+              <w:szCs w:val="22"/>
+              <w:lang w:eastAsia="pl-PL"/>
+            </w:rPr>
+          </w:pPr>
+          <w:hyperlink w:anchor="_Toc99289173" w:history="1">
+            <w:r>
+              <w:rPr>
+                <w:rStyle w:val="Hipercze"/>
+                <w:noProof/>
+              </w:rPr>
+              <w:t>Bibliografia</w:t>
+            </w:r>
+            <w:r>
+              <w:rPr>
+                <w:noProof/>
+                <w:webHidden/>
+              </w:rPr>
+              <w:tab/>
+            </w:r>
+            <w:r>
+              <w:rPr>
+                <w:noProof/>
+                <w:webHidden/>
+              </w:rPr>
+              <w:fldChar w:fldCharType="begin"/>
+            </w:r>
+            <w:r>
+              <w:rPr>
+                <w:noProof/>
+                <w:webHidden/>
+              </w:rPr>
+              <w:instrText xml:space="preserve"> PAGEREF _Toc99289173 \h </w:instrText>
+            </w:r>
+            <w:r>
+              <w:rPr>
+                <w:noProof/>
+                <w:webHidden/>
+              </w:rPr>
+            </w:r>
+            <w:r>
+              <w:rPr>
+                <w:noProof/>
+                <w:webHidden/>
+              </w:rPr>
+              <w:fldChar w:fldCharType="separate"/>
+            </w:r>
+            <w:r>
+              <w:rPr>
+                <w:noProof/>
+                <w:webHidden/>
+              </w:rPr>
+              <w:t>9</w:t>
             </w:r>
             <w:r>
               <w:rPr>
@@ -1409,7 +2435,7 @@
           <w:numId w:val="0"/>
         </w:numPr>
       </w:pPr>
-      <w:bookmarkStart w:id="0" w:name="_Toc98691888"/>
+      <w:bookmarkStart w:id="0" w:name="_Toc99289158"/>
       <w:r>
         <w:lastRenderedPageBreak/>
         <w:t>Wstęp</w:t>
@@ -1418,8 +2444,13 @@
     </w:p>
     <w:p>
       <w:r>
-        <w:t>Tworzywa sztuczne znane są ludziom od około X w.p.n.e</w:t>
-      </w:r>
+        <w:t xml:space="preserve">Tworzywa sztuczne znane są ludziom od około X </w:t>
+      </w:r>
+      <w:proofErr w:type="spellStart"/>
+      <w:r>
+        <w:t>w.p.n.e</w:t>
+      </w:r>
+      <w:proofErr w:type="spellEnd"/>
       <w:r>
         <w:t xml:space="preserve">  a ich znaczy rozwój rozpoczął się od XIX w</w:t>
       </w:r>
@@ -1466,7 +2497,13 @@
         <w:t>e</w:t>
       </w:r>
       <w:r>
-        <w:t xml:space="preserve"> ich roczna produkcja, która z biegiem lat znacznie wzrasta a</w:t>
+        <w:t xml:space="preserve"> ich roczna produkcja, która </w:t>
+      </w:r>
+      <w:r>
+        <w:t>wraz z czasem</w:t>
+      </w:r>
+      <w:r>
+        <w:t xml:space="preserve"> znacznie wzrasta a</w:t>
       </w:r>
       <w:r>
         <w:t xml:space="preserve"> w roku</w:t>
@@ -1496,31 +2533,52 @@
         <w:t xml:space="preserve"> wytwarzania elementów z tworzyw sztucznych </w:t>
       </w:r>
       <w:r>
-        <w:t>wiązały się z produkcją na masową skalę. W wyniku tego powstały drukarki 3D stawiające na indywidualnych klientów</w:t>
-      </w:r>
-      <w:r>
-        <w:t xml:space="preserve"> umożliwiając </w:t>
-      </w:r>
-      <w:r>
-        <w:t>im wytwarzani</w:t>
-      </w:r>
-      <w:r>
-        <w:t>e</w:t>
-      </w:r>
-      <w:r>
-        <w:t xml:space="preserve"> rzeczy z plastik</w:t>
-      </w:r>
-      <w:r>
-        <w:t>u</w:t>
-      </w:r>
-      <w:r>
-        <w:t xml:space="preserve"> według </w:t>
-      </w:r>
-      <w:r>
-        <w:t xml:space="preserve">ich </w:t>
-      </w:r>
-      <w:r>
-        <w:t xml:space="preserve">własnych potrzeb.  </w:t>
+        <w:t>wiązały się z produkcją na masową skalę</w:t>
+      </w:r>
+      <w:r>
+        <w:t>,</w:t>
+      </w:r>
+      <w:r>
+        <w:t xml:space="preserve"> </w:t>
+      </w:r>
+      <w:r>
+        <w:t>co przekładało się na odrzucenie osób potrzebujący wyprodukowania pojedynczych sztuk produktu</w:t>
+      </w:r>
+      <w:r>
+        <w:t xml:space="preserve"> zaprojektowanego według własnych potrzeb</w:t>
+      </w:r>
+      <w:r>
+        <w:t>. W wyniku tego powstały drukarki 3D</w:t>
+      </w:r>
+      <w:r>
+        <w:t xml:space="preserve"> </w:t>
+      </w:r>
+      <w:r>
+        <w:t xml:space="preserve">z przeznaczeniem </w:t>
+      </w:r>
+      <w:r>
+        <w:t>do prototypowania</w:t>
+      </w:r>
+      <w:r>
+        <w:t>, które z biegiem czasu zaadaptowały się do potrzeb klientów indywidualnym[2]</w:t>
+      </w:r>
+      <w:r>
+        <w:t>, udostępniając</w:t>
+      </w:r>
+      <w:r>
+        <w:t xml:space="preserve"> </w:t>
+      </w:r>
+      <w:r>
+        <w:t>każdemu drukowanie rzeczy z plastiku</w:t>
+      </w:r>
+      <w:r>
+        <w:t xml:space="preserve"> bez dużego nakładu finansowego</w:t>
+      </w:r>
+      <w:r>
+        <w:t xml:space="preserve"> i produkcji w tysiącach sztuk</w:t>
+      </w:r>
+      <w:r>
+        <w:t>.</w:t>
       </w:r>
     </w:p>
     <w:p>
@@ -1560,22 +2618,37 @@
         <w:t xml:space="preserve">druku 3D, 3-osiowej frezerce CNC oraz </w:t>
       </w:r>
       <w:r>
-        <w:t xml:space="preserve">języku sterującym poprzednio wymienione maszyny. </w:t>
-      </w:r>
-      <w:r>
-        <w:t xml:space="preserve">Drugi rozdział ma na celu przybliżyć wykorzystywane narzędzia umożliwiające budowę i obsługę zarówno frezarki CNC jak i  drukarki 3D. </w:t>
-      </w:r>
-      <w:r>
-        <w:t>W</w:t>
-      </w:r>
-      <w:r>
-        <w:t>prowadzenie literackie z rozdziału pierwszego oraz zaprezentowane narzędzia</w:t>
-      </w:r>
-      <w:r>
-        <w:t xml:space="preserve"> z rozdziału drugiego</w:t>
-      </w:r>
-      <w:r>
-        <w:t xml:space="preserve"> mają posłużyć w implementacji, która będzie umiejscowiona w rozdziale </w:t>
+        <w:t xml:space="preserve">języku sterującym </w:t>
+      </w:r>
+      <w:r>
+        <w:t>uprzednio</w:t>
+      </w:r>
+      <w:r>
+        <w:t xml:space="preserve"> wymienione maszyny. </w:t>
+      </w:r>
+      <w:r>
+        <w:t>Drugi rozdział ma na celu przybliżyć wykorzystywane narzędzia umożliwiające</w:t>
+      </w:r>
+      <w:r>
+        <w:t xml:space="preserve"> budowę</w:t>
+      </w:r>
+      <w:r>
+        <w:t xml:space="preserve"> </w:t>
+      </w:r>
+      <w:r>
+        <w:t xml:space="preserve"> oraz obsługę </w:t>
+      </w:r>
+      <w:r>
+        <w:t>frezarki CNC.</w:t>
+      </w:r>
+      <w:r>
+        <w:t xml:space="preserve"> Wiadomości z pierwszego o raz drugiego </w:t>
+      </w:r>
+      <w:r>
+        <w:t xml:space="preserve">zostaną użyte podczas </w:t>
+      </w:r>
+      <w:r>
+        <w:t xml:space="preserve">implementacji, która będzie umiejscowiona w rozdziale </w:t>
       </w:r>
       <w:r>
         <w:t>trzecim</w:t>
@@ -1584,25 +2657,13 @@
         <w:t xml:space="preserve"> poprzez umieszczenie w nim</w:t>
       </w:r>
       <w:r>
-        <w:t xml:space="preserve"> między innymi </w:t>
-      </w:r>
-      <w:r>
-        <w:t>rysunków technicznych z budowy frezarki CN</w:t>
-      </w:r>
-      <w:r>
-        <w:t>C</w:t>
-      </w:r>
-      <w:r>
-        <w:t xml:space="preserve">, </w:t>
-      </w:r>
-      <w:r>
-        <w:t xml:space="preserve">testy </w:t>
-      </w:r>
-      <w:r>
-        <w:t xml:space="preserve">zbudowanej </w:t>
-      </w:r>
-      <w:r>
-        <w:t xml:space="preserve">maszyny oraz kosztorys. </w:t>
+        <w:t xml:space="preserve"> między innymi</w:t>
+      </w:r>
+      <w:r>
+        <w:t xml:space="preserve"> procesu budowy oraz testowania frezarki.</w:t>
+      </w:r>
+      <w:r>
+        <w:t xml:space="preserve"> </w:t>
       </w:r>
     </w:p>
     <w:p>
@@ -1621,7 +2682,7 @@
       <w:pPr>
         <w:pStyle w:val="Nagwek1"/>
       </w:pPr>
-      <w:bookmarkStart w:id="1" w:name="_Toc98691889"/>
+      <w:bookmarkStart w:id="1" w:name="_Toc99289159"/>
       <w:r>
         <w:lastRenderedPageBreak/>
         <w:t>Wprowadzenie</w:t>
@@ -1635,7 +2696,7 @@
       <w:pPr>
         <w:pStyle w:val="Nagwek2"/>
       </w:pPr>
-      <w:bookmarkStart w:id="2" w:name="_Toc98691890"/>
+      <w:bookmarkStart w:id="2" w:name="_Toc99289160"/>
       <w:r>
         <w:t>Druk</w:t>
       </w:r>
@@ -1652,16 +2713,52 @@
         <w:t>wytworzenie rzeczywistego obiektu na podstawie modelu 3D.</w:t>
       </w:r>
       <w:r>
-        <w:t xml:space="preserve"> Urządzeniem realizującym druk 3D jest drukarka 3D</w:t>
-      </w:r>
-      <w:r>
-        <w:t>, która opiera się na wytwarzaniu przyrostowy</w:t>
+        <w:t xml:space="preserve"> </w:t>
+      </w:r>
+      <w:r>
+        <w:t>Maszyną</w:t>
+      </w:r>
+      <w:r>
+        <w:t xml:space="preserve"> realizującym </w:t>
+      </w:r>
+      <w:r>
+        <w:t xml:space="preserve">ten proces </w:t>
+      </w:r>
+      <w:r>
+        <w:t>jest drukarka 3D</w:t>
+      </w:r>
+      <w:r>
+        <w:t>, która opiera się na</w:t>
+      </w:r>
+      <w:r>
+        <w:t xml:space="preserve"> technice</w:t>
+      </w:r>
+      <w:r>
+        <w:t xml:space="preserve"> </w:t>
+      </w:r>
+      <w:r>
+        <w:t>wytwarzania przyrostowego</w:t>
       </w:r>
       <w:r>
         <w:t>.</w:t>
       </w:r>
       <w:r>
-        <w:t xml:space="preserve"> Ta technika opiera się na podzieleniu modelu 3D na poszczególne warstwy, które </w:t>
+        <w:t xml:space="preserve"> </w:t>
+      </w:r>
+      <w:r>
+        <w:t xml:space="preserve"> </w:t>
+      </w:r>
+      <w:r>
+        <w:t>Przebieg tego sposobu wytwarzania</w:t>
+      </w:r>
+      <w:r>
+        <w:t xml:space="preserve"> przedmiotów</w:t>
+      </w:r>
+      <w:r>
+        <w:t xml:space="preserve"> o</w:t>
+      </w:r>
+      <w:r>
+        <w:t xml:space="preserve">piera się na podzieleniu modelu 3D na poszczególne warstwy, które </w:t>
       </w:r>
       <w:r>
         <w:t xml:space="preserve">drukują się jedna na drugiej </w:t>
@@ -1676,13 +2773,201 @@
         <w:t xml:space="preserve">pomiędzy sobą </w:t>
       </w:r>
       <w:r>
-        <w:t>tak by finalnie stworzyć jeden spójny element</w:t>
+        <w:t xml:space="preserve">tak by finalnie stworzyć jeden spójny </w:t>
+      </w:r>
+      <w:r>
+        <w:t>element [</w:t>
+      </w:r>
+      <w:r>
+        <w:t>2</w:t>
+      </w:r>
+      <w:r>
+        <w:t>]</w:t>
+      </w:r>
+      <w:r>
+        <w:t>.</w:t>
+      </w:r>
+      <w:r>
+        <w:t xml:space="preserve"> Przykładowymi zaletami</w:t>
+      </w:r>
+      <w:r>
+        <w:t xml:space="preserve"> tej techniki jest oszczędność materiał</w:t>
+      </w:r>
+      <w:r>
+        <w:t>u</w:t>
+      </w:r>
+      <w:r>
+        <w:t xml:space="preserve">, ponieważ w wyniku wytwarzania nie powstają żadne straty materiału. Dodatkowo tę zaletę pogłębia </w:t>
+      </w:r>
+      <w:r>
+        <w:t>fakt,</w:t>
+      </w:r>
+      <w:r>
+        <w:t xml:space="preserve"> że </w:t>
+      </w:r>
+      <w:r>
+        <w:t xml:space="preserve">zazwyczaj </w:t>
+      </w:r>
+      <w:r>
+        <w:t>powstałe elementy są wypełniane</w:t>
+      </w:r>
+      <w:r>
+        <w:t xml:space="preserve"> w określonym %, co przekłada również się na niższą wagę otrzymanego przedmiotu </w:t>
+      </w:r>
+      <w:r>
+        <w:t>oraz</w:t>
+      </w:r>
+      <w:r>
+        <w:t xml:space="preserve"> większą </w:t>
+      </w:r>
+      <w:r>
+        <w:t>elastyczność [</w:t>
+      </w:r>
+      <w:r>
+        <w:t>3</w:t>
+      </w:r>
+      <w:r>
+        <w:t>]</w:t>
+      </w:r>
+      <w:r>
+        <w:t xml:space="preserve">. </w:t>
+      </w:r>
+      <w:r>
+        <w:t xml:space="preserve">Niestety ta technika posiada wady jednymi z nich mniejsza </w:t>
+      </w:r>
+      <w:r>
+        <w:t>wytrzymałość</w:t>
+      </w:r>
+      <w:r>
+        <w:t xml:space="preserve"> w porównaniu z elementem wytworzonym bez podziału na warstwy</w:t>
+      </w:r>
+      <w:r>
+        <w:t xml:space="preserve"> oraz jakość wizualna, gdyż bardzo często w wydrukowanych elementach można zauważyć poszczególne warstwy.</w:t>
+      </w:r>
+      <w:r>
+        <w:t xml:space="preserve"> </w:t>
+      </w:r>
+      <w:r>
+        <w:t>Wśród konsumentów drukarek 3D największą popularność zyskała technologia o nazwie FDM (</w:t>
+      </w:r>
+      <w:proofErr w:type="spellStart"/>
+      <w:r>
+        <w:t>Fused</w:t>
+      </w:r>
+      <w:proofErr w:type="spellEnd"/>
+      <w:r>
+        <w:t xml:space="preserve"> </w:t>
+      </w:r>
+      <w:proofErr w:type="spellStart"/>
+      <w:r>
+        <w:t>Deposition</w:t>
+      </w:r>
+      <w:proofErr w:type="spellEnd"/>
+      <w:r>
+        <w:t xml:space="preserve"> Modeling)</w:t>
+      </w:r>
+      <w:r>
+        <w:t xml:space="preserve"> i ten typ drukarek będzie </w:t>
+      </w:r>
+      <w:r>
+        <w:t>brany pod uwagę w niniejszej pracy.</w:t>
+      </w:r>
+    </w:p>
+    <w:p>
+      <w:pPr>
+        <w:pStyle w:val="Nagwek3"/>
+      </w:pPr>
+      <w:bookmarkStart w:id="3" w:name="_Toc99289161"/>
+      <w:r>
+        <w:t xml:space="preserve">Modele 3D i </w:t>
+      </w:r>
+      <w:proofErr w:type="spellStart"/>
+      <w:r>
+        <w:t>slicer</w:t>
+      </w:r>
+      <w:bookmarkEnd w:id="3"/>
+      <w:proofErr w:type="spellEnd"/>
+    </w:p>
+    <w:p/>
+    <w:p>
+      <w:pPr>
+        <w:pStyle w:val="Nagwek3"/>
+      </w:pPr>
+      <w:bookmarkStart w:id="4" w:name="_Toc99289162"/>
+      <w:r>
+        <w:t>Budowa</w:t>
+      </w:r>
+      <w:r>
+        <w:t xml:space="preserve"> </w:t>
+      </w:r>
+      <w:r>
+        <w:t xml:space="preserve">i sposób działania </w:t>
+      </w:r>
+      <w:r>
+        <w:t>drukarki 3D</w:t>
+      </w:r>
+      <w:bookmarkEnd w:id="4"/>
+    </w:p>
+    <w:p>
+      <w:r>
+        <w:t>Aby drukarka mogła odwzorować obiekty 3D musi</w:t>
+      </w:r>
+      <w:r>
+        <w:t xml:space="preserve"> umożliwić</w:t>
+      </w:r>
+      <w:r>
+        <w:t xml:space="preserve"> głowicy drukującej nanoszenie materiału w trzech wymiarach</w:t>
+      </w:r>
+      <w:r>
+        <w:t xml:space="preserve">. </w:t>
+      </w:r>
+      <w:r>
+        <w:t xml:space="preserve">Najprostszym sposobem jest </w:t>
+      </w:r>
+      <w:r>
+        <w:t xml:space="preserve">implementacja kinematyki poprzez </w:t>
+      </w:r>
+      <w:r>
+        <w:t>układ</w:t>
+      </w:r>
+      <w:r>
+        <w:t xml:space="preserve"> kartezjański</w:t>
+      </w:r>
+      <w:r>
+        <w:t xml:space="preserve">, w którym to ruch będzie wykonywany </w:t>
+      </w:r>
+      <w:r>
+        <w:t>poprzez trzy</w:t>
+      </w:r>
+      <w:r>
+        <w:t xml:space="preserve"> odrębn</w:t>
+      </w:r>
+      <w:r>
+        <w:t>e</w:t>
+      </w:r>
+      <w:r>
+        <w:t xml:space="preserve"> osi</w:t>
+      </w:r>
+      <w:r>
+        <w:t>e</w:t>
+      </w:r>
+      <w:r>
+        <w:t xml:space="preserve"> X, Y</w:t>
+      </w:r>
+      <w:r>
+        <w:t xml:space="preserve"> i </w:t>
+      </w:r>
+      <w:r>
+        <w:t>Z</w:t>
+      </w:r>
+      <w:r>
+        <w:t xml:space="preserve"> względem określonego punktu zero</w:t>
       </w:r>
       <w:r>
         <w:t>[</w:t>
       </w:r>
       <w:r>
-        <w:t>2</w:t>
+        <w:t>4</w:t>
       </w:r>
       <w:r>
         <w:t>]</w:t>
@@ -1690,73 +2975,292 @@
       <w:r>
         <w:t>.</w:t>
       </w:r>
-      <w:r>
-        <w:t xml:space="preserve"> Przykładowymi zaletami</w:t>
-      </w:r>
-      <w:r>
-        <w:t xml:space="preserve"> tej techniki jest oszczędność materiał</w:t>
-      </w:r>
-      <w:r>
-        <w:t>u</w:t>
-      </w:r>
-      <w:r>
-        <w:t xml:space="preserve"> łącząc się z </w:t>
-      </w:r>
-      <w:r>
-        <w:t xml:space="preserve"> niska wag</w:t>
-      </w:r>
-      <w:r>
-        <w:t>ą</w:t>
-      </w:r>
-      <w:r>
-        <w:t xml:space="preserve"> elementów (wewnątrz elementy są wypełnione w określonym %)</w:t>
-      </w:r>
-      <w:r>
-        <w:t xml:space="preserve"> oraz</w:t>
-      </w:r>
-      <w:r>
-        <w:t xml:space="preserve"> elastyczność [</w:t>
-      </w:r>
-      <w:r>
-        <w:t>3</w:t>
+    </w:p>
+    <w:p>
+      <w:pPr>
+        <w:pStyle w:val="Rysunek"/>
+        <w:keepNext/>
+      </w:pPr>
+      <w:r>
+        <w:rPr>
+          <w:noProof/>
+        </w:rPr>
+        <w:lastRenderedPageBreak/>
+        <w:drawing>
+          <wp:inline distT="0" distB="0" distL="0" distR="0" wp14:anchorId="71B58755" wp14:editId="71CCBF66">
+            <wp:extent cx="3209822" cy="2680749"/>
+            <wp:effectExtent l="0" t="0" r="0" b="5715"/>
+            <wp:docPr id="20" name="Obraz 20"/>
+            <wp:cNvGraphicFramePr>
+              <a:graphicFrameLocks xmlns:a="http://schemas.openxmlformats.org/drawingml/2006/main" noChangeAspect="1"/>
+            </wp:cNvGraphicFramePr>
+            <a:graphic xmlns:a="http://schemas.openxmlformats.org/drawingml/2006/main">
+              <a:graphicData uri="http://schemas.openxmlformats.org/drawingml/2006/picture">
+                <pic:pic xmlns:pic="http://schemas.openxmlformats.org/drawingml/2006/picture">
+                  <pic:nvPicPr>
+                    <pic:cNvPr id="0" name="Picture 9"/>
+                    <pic:cNvPicPr>
+                      <a:picLocks noChangeAspect="1" noChangeArrowheads="1"/>
+                    </pic:cNvPicPr>
+                  </pic:nvPicPr>
+                  <pic:blipFill>
+                    <a:blip r:embed="rId9">
+                      <a:extLst>
+                        <a:ext uri="{28A0092B-C50C-407E-A947-70E740481C1C}">
+                          <a14:useLocalDpi xmlns:a14="http://schemas.microsoft.com/office/drawing/2010/main" val="0"/>
+                        </a:ext>
+                      </a:extLst>
+                    </a:blip>
+                    <a:srcRect/>
+                    <a:stretch>
+                      <a:fillRect/>
+                    </a:stretch>
+                  </pic:blipFill>
+                  <pic:spPr bwMode="auto">
+                    <a:xfrm>
+                      <a:off x="0" y="0"/>
+                      <a:ext cx="3234533" cy="2701387"/>
+                    </a:xfrm>
+                    <a:prstGeom prst="rect">
+                      <a:avLst/>
+                    </a:prstGeom>
+                    <a:noFill/>
+                    <a:ln>
+                      <a:noFill/>
+                    </a:ln>
+                  </pic:spPr>
+                </pic:pic>
+              </a:graphicData>
+            </a:graphic>
+          </wp:inline>
+        </w:drawing>
+      </w:r>
+    </w:p>
+    <w:p>
+      <w:pPr>
+        <w:pStyle w:val="Legenda"/>
+      </w:pPr>
+      <w:r>
+        <w:t xml:space="preserve">Rys. </w:t>
+      </w:r>
+      <w:r>
+        <w:fldChar w:fldCharType="begin"/>
+      </w:r>
+      <w:r>
+        <w:instrText xml:space="preserve"> SEQ Rys. \* ARABIC </w:instrText>
+      </w:r>
+      <w:r>
+        <w:fldChar w:fldCharType="separate"/>
+      </w:r>
+      <w:r>
+        <w:rPr>
+          <w:noProof/>
+        </w:rPr>
+        <w:t>1</w:t>
+      </w:r>
+      <w:r>
+        <w:rPr>
+          <w:noProof/>
+        </w:rPr>
+        <w:fldChar w:fldCharType="end"/>
+      </w:r>
+      <w:r>
+        <w:t xml:space="preserve"> Implementacja </w:t>
+      </w:r>
+      <w:r>
+        <w:t>kinematyki</w:t>
+      </w:r>
+      <w:r>
+        <w:t xml:space="preserve"> kartezjańskie</w:t>
+      </w:r>
+      <w:r>
+        <w:t>j</w:t>
+      </w:r>
+      <w:r>
+        <w:t xml:space="preserve"> w drukarce 3D[</w:t>
+      </w:r>
+      <w:r>
+        <w:t>5</w:t>
       </w:r>
       <w:r>
         <w:t>]</w:t>
       </w:r>
-      <w:r>
-        <w:t xml:space="preserve">. </w:t>
-      </w:r>
-      <w:r>
-        <w:t xml:space="preserve">Niestety ta technika posiada wady jednymi z nich mniejsza </w:t>
-      </w:r>
-      <w:r>
-        <w:t>wytrzymałość</w:t>
-      </w:r>
-      <w:r>
-        <w:t xml:space="preserve"> w porównaniu z elementem wytworzonym bez podziału na warstwy</w:t>
-      </w:r>
-      <w:r>
-        <w:t xml:space="preserve"> oraz jakość wizualna, gdyż bardzo często w wydrukowanych elementach można zauważyć poszczególne warstwy.</w:t>
+    </w:p>
+    <w:p>
+      <w:r>
+        <w:t>W</w:t>
+      </w:r>
+      <w:r>
+        <w:t xml:space="preserve">ykorzystanie koncepcji ruchu </w:t>
+      </w:r>
+      <w:r>
+        <w:t>głowic</w:t>
+      </w:r>
+      <w:r>
+        <w:t xml:space="preserve"> względem 3 osi to połowa sukcesu. Kolejnym ważnym aspektem jest r</w:t>
+      </w:r>
+      <w:r>
+        <w:t>uch</w:t>
+      </w:r>
+      <w:r>
+        <w:t xml:space="preserve">, który </w:t>
+      </w:r>
+      <w:r>
+        <w:t>musi być</w:t>
+      </w:r>
+      <w:r>
+        <w:t xml:space="preserve"> wykonywany w sposób</w:t>
+      </w:r>
+      <w:r>
+        <w:t xml:space="preserve"> kontrolowany oraz jak</w:t>
       </w:r>
       <w:r>
         <w:t xml:space="preserve"> </w:t>
       </w:r>
       <w:r>
-        <w:t>Wśród konsumentów drukarek 3D największą popularność zyskała technologia o nazwie FDM (Fused Deposition Modeling).</w:t>
-      </w:r>
-    </w:p>
-    <w:p>
-      <w:pPr>
-        <w:pStyle w:val="Nagwek3"/>
-      </w:pPr>
-      <w:bookmarkStart w:id="3" w:name="_Toc98691891"/>
-      <w:r>
-        <w:t>Budowa</w:t>
-      </w:r>
-      <w:r>
-        <w:t xml:space="preserve"> drukarki 3D</w:t>
-      </w:r>
-      <w:bookmarkEnd w:id="3"/>
+        <w:t xml:space="preserve">najbardziej precyzyjny. </w:t>
+      </w:r>
+      <w:r>
+        <w:t>Te dwa czynniki mają znaczący wpływ na jakoś</w:t>
+      </w:r>
+      <w:r>
+        <w:t>ć</w:t>
+      </w:r>
+      <w:r>
+        <w:t xml:space="preserve"> naszego wydruku.</w:t>
+      </w:r>
+      <w:r>
+        <w:t xml:space="preserve"> S</w:t>
+      </w:r>
+      <w:r>
+        <w:t>ilniki krokowe</w:t>
+      </w:r>
+      <w:r>
+        <w:t xml:space="preserve">, </w:t>
+      </w:r>
+      <w:r>
+        <w:t>sterowniki</w:t>
+      </w:r>
+      <w:r>
+        <w:t xml:space="preserve"> silników krokowych (ang. </w:t>
+      </w:r>
+      <w:r>
+        <w:t>Stepstick</w:t>
+      </w:r>
+      <w:r>
+        <w:t>) oraz śruby trapezowe</w:t>
+      </w:r>
+      <w:r>
+        <w:t xml:space="preserve"> z nakrętką</w:t>
+      </w:r>
+      <w:r>
+        <w:t xml:space="preserve"> </w:t>
+      </w:r>
+      <w:r>
+        <w:t>we współpracy umożliwiają ruch</w:t>
+      </w:r>
+      <w:r>
+        <w:t xml:space="preserve"> </w:t>
+      </w:r>
+      <w:r>
+        <w:t>z precyzją rzędy 0.001mm na jeden krok silnika</w:t>
+      </w:r>
+      <w:r>
+        <w:t>.</w:t>
+      </w:r>
+      <w:r>
+        <w:t xml:space="preserve"> Silnik </w:t>
+      </w:r>
+      <w:r>
+        <w:t>krokowy</w:t>
+      </w:r>
+      <w:r>
+        <w:t xml:space="preserve"> w wyniku podania napięcie </w:t>
+      </w:r>
+      <w:r>
+        <w:t xml:space="preserve">na cewkę </w:t>
+      </w:r>
+      <w:r>
+        <w:t>nie obraca się cały czas</w:t>
+      </w:r>
+      <w:r>
+        <w:t>,</w:t>
+      </w:r>
+      <w:r>
+        <w:t xml:space="preserve"> lecz wykonuje jeden pojedynczy obrót </w:t>
+      </w:r>
+      <w:r>
+        <w:t>o określoną ilość stopni</w:t>
+      </w:r>
+      <w:r>
+        <w:t xml:space="preserve"> a prędkość obracania się jest kontrolowana poprzez częstotliwość wysyłanych impulsów</w:t>
+      </w:r>
+      <w:r>
+        <w:t>.</w:t>
+      </w:r>
+      <w:r>
+        <w:t xml:space="preserve"> </w:t>
+      </w:r>
+      <w:r>
+        <w:t xml:space="preserve">Przeciętny silnik krokowy umożliwia kontrolowany obrót swojej osi co 1.8° a to daje </w:t>
+      </w:r>
+      <w:r>
+        <w:t xml:space="preserve">precyzję </w:t>
+      </w:r>
+      <w:r>
+        <w:t xml:space="preserve">200 kroków na pełen obrót. </w:t>
+      </w:r>
+      <w:r>
+        <w:t xml:space="preserve">Układem elektrycznym realizującym wysyłanie impulsów elektrycznych </w:t>
+      </w:r>
+      <w:r>
+        <w:t xml:space="preserve">do </w:t>
+      </w:r>
+      <w:r>
+        <w:t xml:space="preserve">silnika krokowego </w:t>
+      </w:r>
+      <w:r>
+        <w:t>jest sterownik  silników krokowych[</w:t>
+      </w:r>
+      <w:r>
+        <w:t>6</w:t>
+      </w:r>
+      <w:r>
+        <w:t>].</w:t>
+      </w:r>
+      <w:r>
+        <w:t xml:space="preserve"> Śruba trapezowa to realne odwzorowanie pojedynczej osi a jej zadanie to przekazanie </w:t>
+      </w:r>
+      <w:r>
+        <w:t xml:space="preserve">obrotu osi silnika krokowego na element, który ma wykonywać ruch. </w:t>
+      </w:r>
+      <w:r>
+        <w:t xml:space="preserve">Cechą takiej śruby jest wysoka precyzja </w:t>
+      </w:r>
+      <w:r>
+        <w:t>przy pozycjonowaniu</w:t>
+      </w:r>
+      <w:r>
+        <w:t xml:space="preserve"> poprzez skok gwintu rzędu 8 czy 2 milimetrów na jeden obrót śruby. Kolejną ważną i pożądaną cechą takiej śruby jest jej samohamowność, co </w:t>
+      </w:r>
+      <w:r>
+        <w:t>zapewnia</w:t>
+      </w:r>
+      <w:r>
+        <w:t xml:space="preserve"> opadania elementu napędzającego w wyniku braku zasilania silnika krokowego</w:t>
+      </w:r>
+      <w:r>
+        <w:t>[7]</w:t>
+      </w:r>
+      <w:r>
+        <w:t xml:space="preserve">.  </w:t>
+      </w:r>
+      <w:r>
+        <w:t xml:space="preserve"> </w:t>
+      </w:r>
+      <w:r>
+        <w:t xml:space="preserve"> </w:t>
+      </w:r>
     </w:p>
     <w:p>
       <w:pPr>
@@ -1766,7 +3270,36 @@
         </w:rPr>
       </w:pPr>
       <w:r>
-        <w:t>Materiałem eksploatacyjnym drukarek 3D jest filament czyli tworzywo termoplastyczne w formie żyłki (zazwyczaj o średnicy 1.75mm), które pod wpływem temperatury zmienia stan skupienia ze stałego w lekko płynny . Po ponownym ochłodzeniu materniał ten nie wraca do poprzedniego kształtu tylko zostaje w formie, której został mu nadany. W drukarce 3D zadanie podgrzewania w kontrolowany sposób filamentu do odpowiedniej temperatury ma za zadanie hoten.</w:t>
+        <w:t xml:space="preserve">Materiałem eksploatacyjnym drukarek 3D jest </w:t>
+      </w:r>
+      <w:r>
+        <w:t>filament,</w:t>
+      </w:r>
+      <w:r>
+        <w:t xml:space="preserve"> czyli tworzywo termoplastyczne w formie żyłki (zazwyczaj o średnicy 1.75mm), które pod wpływem temperatury zmienia stan skupienia ze stałego w lekko </w:t>
+      </w:r>
+      <w:r>
+        <w:t>płynny.</w:t>
+      </w:r>
+      <w:r>
+        <w:t xml:space="preserve"> Po ponownym ochłodzeniu </w:t>
+      </w:r>
+      <w:r>
+        <w:t>materiału</w:t>
+      </w:r>
+      <w:r>
+        <w:t xml:space="preserve"> ten nie wraca do poprzedniego kształtu tylko zostaje w formie, której został mu nadany. W drukarce 3D zadanie podgrzewania w kontrolowany sposób filamentu do odpowiedniej temperatury ma za zadanie </w:t>
+      </w:r>
+      <w:proofErr w:type="spellStart"/>
+      <w:r>
+        <w:t>hoten</w:t>
+      </w:r>
+      <w:r>
+        <w:t>d</w:t>
+      </w:r>
+      <w:proofErr w:type="spellEnd"/>
+      <w:r>
+        <w:t>.</w:t>
       </w:r>
       <w:r>
         <w:rPr>
@@ -1788,9 +3321,9 @@
         </w:rPr>
         <w:lastRenderedPageBreak/>
         <w:drawing>
-          <wp:inline distT="0" distB="0" distL="0" distR="0" wp14:anchorId="36980572" wp14:editId="614C7B73">
-            <wp:extent cx="4171950" cy="4171950"/>
-            <wp:effectExtent l="0" t="0" r="0" b="0"/>
+          <wp:inline distT="0" distB="0" distL="0" distR="0" wp14:anchorId="36980572" wp14:editId="52F5E4E6">
+            <wp:extent cx="3617843" cy="3617843"/>
+            <wp:effectExtent l="0" t="0" r="1905" b="1905"/>
             <wp:docPr id="14" name="Obraz 14"/>
             <wp:cNvGraphicFramePr>
               <a:graphicFrameLocks xmlns:a="http://schemas.openxmlformats.org/drawingml/2006/main" noChangeAspect="1"/>
@@ -1803,7 +3336,7 @@
                     <pic:cNvPicPr/>
                   </pic:nvPicPr>
                   <pic:blipFill>
-                    <a:blip r:embed="rId9">
+                    <a:blip r:embed="rId10">
                       <a:extLst>
                         <a:ext uri="{28A0092B-C50C-407E-A947-70E740481C1C}">
                           <a14:useLocalDpi xmlns:a14="http://schemas.microsoft.com/office/drawing/2010/main" val="0"/>
@@ -1817,7 +3350,7 @@
                   <pic:spPr>
                     <a:xfrm>
                       <a:off x="0" y="0"/>
-                      <a:ext cx="4172682" cy="4172682"/>
+                      <a:ext cx="3621226" cy="3621226"/>
                     </a:xfrm>
                     <a:prstGeom prst="rect">
                       <a:avLst/>
@@ -1850,7 +3383,7 @@
         <w:rPr>
           <w:noProof/>
         </w:rPr>
-        <w:t>1</w:t>
+        <w:t>2</w:t>
       </w:r>
       <w:r>
         <w:rPr>
@@ -1859,7 +3392,21 @@
         <w:fldChar w:fldCharType="end"/>
       </w:r>
       <w:r>
-        <w:t xml:space="preserve"> Hotend[3]</w:t>
+        <w:t xml:space="preserve"> </w:t>
+      </w:r>
+      <w:proofErr w:type="spellStart"/>
+      <w:r>
+        <w:t>Hotend</w:t>
+      </w:r>
+      <w:proofErr w:type="spellEnd"/>
+      <w:r>
+        <w:t>[</w:t>
+      </w:r>
+      <w:r>
+        <w:t>8</w:t>
+      </w:r>
+      <w:r>
+        <w:t>]</w:t>
       </w:r>
     </w:p>
     <w:p>
@@ -1900,7 +3447,15 @@
         <w:t xml:space="preserve"> —</w:t>
       </w:r>
       <w:r>
-        <w:t xml:space="preserve"> W tym miejsciu znajduje się grzałka, która nagrzewa cały blok przekazując ciepło do dyszy.</w:t>
+        <w:t xml:space="preserve"> W tym </w:t>
+      </w:r>
+      <w:proofErr w:type="spellStart"/>
+      <w:r>
+        <w:t>miejsciu</w:t>
+      </w:r>
+      <w:proofErr w:type="spellEnd"/>
+      <w:r>
+        <w:t xml:space="preserve"> znajduje się grzałka, która nagrzewa cały blok przekazując ciepło do dyszy.</w:t>
       </w:r>
     </w:p>
     <w:p>
@@ -1911,14 +3466,42 @@
         <w:t xml:space="preserve">Drugą strefą jest strefa zimna. Składa się ona z wentylatora oraz </w:t>
       </w:r>
       <w:r>
-        <w:t xml:space="preserve">radiatora, który ma odprowadzać ciepło z łącznika stref (Heat break). </w:t>
-      </w:r>
-      <w:r>
-        <w:t>W wyniki zastosowania tego elementu filament nie jest upłynniany zbyt wcześnie co powoduje lepszą kontrolę na wyciskaniem filamentu przez dyszę[4].</w:t>
-      </w:r>
+        <w:t xml:space="preserve">radiatora, który ma odprowadzać ciepło </w:t>
+      </w:r>
+      <w:r>
+        <w:t>przedostające się pomiędzy strefami poprzez</w:t>
+      </w:r>
+      <w:r>
+        <w:t xml:space="preserve"> łącznik stref (</w:t>
+      </w:r>
+      <w:proofErr w:type="spellStart"/>
+      <w:r>
+        <w:t>Heat</w:t>
+      </w:r>
+      <w:proofErr w:type="spellEnd"/>
       <w:r>
         <w:t xml:space="preserve"> </w:t>
       </w:r>
+      <w:proofErr w:type="spellStart"/>
+      <w:r>
+        <w:t>break</w:t>
+      </w:r>
+      <w:proofErr w:type="spellEnd"/>
+      <w:r>
+        <w:t xml:space="preserve">). </w:t>
+      </w:r>
+      <w:r>
+        <w:t>W wyniki zastosowania tego elementu filament nie jest upłynniany zbyt wcześnie co powoduje lepszą kontrolę na wyciskaniem filamentu przez dyszę[</w:t>
+      </w:r>
+      <w:r>
+        <w:t>9</w:t>
+      </w:r>
+      <w:r>
+        <w:t>].</w:t>
+      </w:r>
+      <w:r>
+        <w:t xml:space="preserve"> </w:t>
+      </w:r>
       <w:r>
         <w:t xml:space="preserve">Pomimo że jest on wykonany z metali, które nie przepuszczają dobrze ciepła to zawsze jakiś % z niego przedostaje się. </w:t>
       </w:r>
@@ -1929,7 +3512,23 @@
       </w:pPr>
       <w:r>
         <w:tab/>
-        <w:t>Materiał wtłaczany jest do hotend’u poprzez ekstruder. Budowa tego zespołu</w:t>
+        <w:t xml:space="preserve">Materiał wtłaczany jest do </w:t>
+      </w:r>
+      <w:proofErr w:type="spellStart"/>
+      <w:r>
+        <w:t>hotend’u</w:t>
+      </w:r>
+      <w:proofErr w:type="spellEnd"/>
+      <w:r>
+        <w:t xml:space="preserve"> poprzez </w:t>
+      </w:r>
+      <w:proofErr w:type="spellStart"/>
+      <w:r>
+        <w:t>ekstruder</w:t>
+      </w:r>
+      <w:proofErr w:type="spellEnd"/>
+      <w:r>
+        <w:t>. Budowa tego zespołu</w:t>
       </w:r>
       <w:r>
         <w:t xml:space="preserve"> elementów</w:t>
@@ -1959,7 +3558,13 @@
         <w:t xml:space="preserve"> dociskany do niego poprzez dźwignię.</w:t>
       </w:r>
       <w:r>
-        <w:t xml:space="preserve"> Docisk ma za zadanie zniwelować poślizg materiału, dodatkowo aby jeszcze bardziej zniwelować uślizg na silnik krokowy jest nakładan</w:t>
+        <w:t xml:space="preserve"> Docisk ma za zadanie zniwelować poślizg materiału, dodatkowo aby jeszcze bardziej zniwelować </w:t>
+      </w:r>
+      <w:r>
+        <w:t>ten efekt</w:t>
+      </w:r>
+      <w:r>
+        <w:t xml:space="preserve"> na silnik krokowy jest nakładan</w:t>
       </w:r>
       <w:r>
         <w:t>y</w:t>
@@ -1974,7 +3579,7 @@
         <w:t xml:space="preserve"> </w:t>
       </w:r>
       <w:r>
-        <w:t xml:space="preserve">on nazwie </w:t>
+        <w:t xml:space="preserve">o nazwie </w:t>
       </w:r>
       <w:r>
         <w:t>radełk</w:t>
@@ -1992,7 +3597,23 @@
       </w:pPr>
       <w:r>
         <w:tab/>
-        <w:t>We współpracy ekstruder oraz hotend’u jest możliwe bardzo precyzyjne nanoszenie filamentu na tak zwany st</w:t>
+        <w:t xml:space="preserve">We współpracy </w:t>
+      </w:r>
+      <w:proofErr w:type="spellStart"/>
+      <w:r>
+        <w:t>ekstruder</w:t>
+      </w:r>
+      <w:proofErr w:type="spellEnd"/>
+      <w:r>
+        <w:t xml:space="preserve"> oraz </w:t>
+      </w:r>
+      <w:proofErr w:type="spellStart"/>
+      <w:r>
+        <w:t>hotend’u</w:t>
+      </w:r>
+      <w:proofErr w:type="spellEnd"/>
+      <w:r>
+        <w:t xml:space="preserve"> jest możliwe bardzo precyzyjne nanoszenie filamentu na tak zwany st</w:t>
       </w:r>
       <w:r>
         <w:t>ó</w:t>
@@ -2001,41 +3622,467 @@
         <w:t>ł</w:t>
       </w:r>
       <w:r>
-        <w:t xml:space="preserve"> roboczy. Jest on umieszczony prostopadle względem dyszy, tak aby materiał nakładał się równomiernie. Ponadto sam stół roboczy również powinien być idealnie płaski oraz podgrzewany. Nagrzany stół zapewnia zmniejszenie różnic temperatury </w:t>
-      </w:r>
+        <w:t xml:space="preserve"> roboczy. Jest on umieszczony prostopadle względem dyszy, tak aby materiał nakładał się równomiernie. Ponadto sam stół roboczy również powinien być idealnie płaski oraz podgrzewany. Nagrzany stół zapewnia zmniejszenie różnic temperatury oraz zmniejsza efekt kurczenia filamentu podczas d</w:t>
+      </w:r>
+      <w:r>
+        <w:t>r</w:t>
+      </w:r>
+      <w:r>
+        <w:t xml:space="preserve">uku a co za tym idzie </w:t>
+      </w:r>
+      <w:r>
+        <w:t>zmniejsza prawdopodobieństwo że nasz wydruk odklei się lub odkształci od stołu[</w:t>
+      </w:r>
+      <w:r>
+        <w:t>10</w:t>
+      </w:r>
+      <w:r>
+        <w:t>]</w:t>
+      </w:r>
+      <w:r>
+        <w:t>.</w:t>
+      </w:r>
+    </w:p>
+    <w:p>
+      <w:pPr>
+        <w:ind w:firstLine="0"/>
+      </w:pPr>
       <w:r>
         <w:lastRenderedPageBreak/>
-        <w:t xml:space="preserve">oraz zmniejsza efekt kurczenia filamentu podczas dtuku a co za tym idzie </w:t>
-      </w:r>
-      <w:r>
-        <w:t>zmniejsza prawdopodobieństwo że nasz wydruk odklei się lub odkształci od stołu[5]</w:t>
-      </w:r>
-    </w:p>
-    <w:p>
-      <w:pPr>
-        <w:spacing w:line="360" w:lineRule="auto"/>
+        <w:tab/>
+        <w:t xml:space="preserve">Mikrokontroler to układ scalony, którego główną </w:t>
+      </w:r>
+      <w:r>
+        <w:t>ideą</w:t>
+      </w:r>
+      <w:r>
+        <w:t xml:space="preserve"> powstania było sterowanie innymi układami oraz pobieranie od nich danych. </w:t>
+      </w:r>
+      <w:r>
+        <w:t xml:space="preserve">Wobec tego układ ten </w:t>
+      </w:r>
+      <w:r>
+        <w:t>świetnie</w:t>
+      </w:r>
+      <w:r>
+        <w:t xml:space="preserve"> nadaje się do </w:t>
+      </w:r>
+      <w:r>
+        <w:t xml:space="preserve">kontroli </w:t>
+      </w:r>
+      <w:r>
+        <w:t xml:space="preserve">drukarek </w:t>
+      </w:r>
+      <w:r>
+        <w:t xml:space="preserve">3D. W niej pełni </w:t>
+      </w:r>
+      <w:r>
+        <w:t>funkcje</w:t>
+      </w:r>
+      <w:r>
+        <w:t xml:space="preserve"> takie jak:</w:t>
+      </w:r>
+    </w:p>
+    <w:p>
+      <w:pPr>
+        <w:pStyle w:val="Akapitzlist"/>
+        <w:numPr>
+          <w:ilvl w:val="0"/>
+          <w:numId w:val="5"/>
+        </w:numPr>
+      </w:pPr>
+      <w:r>
+        <w:t xml:space="preserve">Odbieranie oraz sterowanie temperatur ze stołu oraz </w:t>
+      </w:r>
+      <w:proofErr w:type="spellStart"/>
+      <w:r>
+        <w:t>hotend’u</w:t>
+      </w:r>
+      <w:proofErr w:type="spellEnd"/>
+    </w:p>
+    <w:p>
+      <w:pPr>
+        <w:pStyle w:val="Akapitzlist"/>
+        <w:numPr>
+          <w:ilvl w:val="0"/>
+          <w:numId w:val="5"/>
+        </w:numPr>
+      </w:pPr>
+      <w:r>
+        <w:t>Wykonywanie plik</w:t>
+      </w:r>
+      <w:r>
+        <w:t>u z instrukcjami w celu wytworzenia obiektu 3D</w:t>
+      </w:r>
+    </w:p>
+    <w:p>
+      <w:pPr>
+        <w:pStyle w:val="Akapitzlist"/>
+        <w:numPr>
+          <w:ilvl w:val="0"/>
+          <w:numId w:val="5"/>
+        </w:numPr>
+      </w:pPr>
+      <w:r>
+        <w:t>Komunikacja z sterownikami silników krokowych</w:t>
+      </w:r>
+    </w:p>
+    <w:p>
+      <w:pPr>
+        <w:pStyle w:val="Akapitzlist"/>
+        <w:numPr>
+          <w:ilvl w:val="0"/>
+          <w:numId w:val="5"/>
+        </w:numPr>
+      </w:pPr>
+      <w:r>
+        <w:t>Określanie aktualnej pozycji głowicy drukującej</w:t>
+      </w:r>
+    </w:p>
+    <w:p>
+      <w:pPr>
+        <w:ind w:firstLine="0"/>
+      </w:pPr>
+    </w:p>
+    <w:p>
+      <w:pPr>
+        <w:pStyle w:val="Nagwek2"/>
+      </w:pPr>
+      <w:bookmarkStart w:id="5" w:name="_Toc99289163"/>
+      <w:r>
+        <w:t>Frezarka CNC</w:t>
+      </w:r>
+      <w:bookmarkEnd w:id="5"/>
+    </w:p>
+    <w:p>
+      <w:pPr>
+        <w:pStyle w:val="Akapitzlist"/>
+        <w:keepNext/>
+        <w:keepLines/>
+        <w:numPr>
+          <w:ilvl w:val="1"/>
+          <w:numId w:val="3"/>
+        </w:numPr>
+        <w:spacing w:before="240" w:after="120"/>
+        <w:contextualSpacing w:val="0"/>
+        <w:jc w:val="left"/>
+        <w:outlineLvl w:val="2"/>
+        <w:rPr>
+          <w:rFonts w:asciiTheme="majorHAnsi" w:eastAsiaTheme="majorEastAsia" w:hAnsiTheme="majorHAnsi" w:cstheme="majorBidi"/>
+          <w:b/>
+          <w:bCs/>
+          <w:vanish/>
+          <w:sz w:val="28"/>
+          <w:szCs w:val="28"/>
+        </w:rPr>
+      </w:pPr>
+      <w:bookmarkStart w:id="6" w:name="_Toc99289164"/>
+    </w:p>
+    <w:p>
+      <w:pPr>
+        <w:pStyle w:val="Akapitzlist"/>
+        <w:keepNext/>
+        <w:keepLines/>
+        <w:numPr>
+          <w:ilvl w:val="1"/>
+          <w:numId w:val="3"/>
+        </w:numPr>
+        <w:spacing w:before="240" w:after="120"/>
+        <w:contextualSpacing w:val="0"/>
+        <w:jc w:val="left"/>
+        <w:outlineLvl w:val="2"/>
+        <w:rPr>
+          <w:rFonts w:asciiTheme="majorHAnsi" w:eastAsiaTheme="majorEastAsia" w:hAnsiTheme="majorHAnsi" w:cstheme="majorBidi"/>
+          <w:b/>
+          <w:bCs/>
+          <w:vanish/>
+          <w:sz w:val="28"/>
+          <w:szCs w:val="28"/>
+        </w:rPr>
+      </w:pPr>
+    </w:p>
+    <w:p>
+      <w:pPr>
+        <w:pStyle w:val="Nagwek3"/>
         <w:rPr>
           <w:lang w:eastAsia="pl-PL"/>
         </w:rPr>
       </w:pPr>
       <w:r>
-        <w:br w:type="page"/>
-      </w:r>
-      <w:bookmarkStart w:id="4" w:name="_Toc98691892"/>
+        <w:t>Budowa</w:t>
+      </w:r>
+      <w:bookmarkEnd w:id="6"/>
     </w:p>
     <w:p>
       <w:pPr>
         <w:pStyle w:val="Nagwek1"/>
+      </w:pPr>
+      <w:bookmarkStart w:id="7" w:name="_Toc99289165"/>
+      <w:r>
+        <w:t>Wykorzystywane n</w:t>
+      </w:r>
+      <w:r>
+        <w:t>a</w:t>
+      </w:r>
+      <w:r>
+        <w:t>rzędzia</w:t>
+      </w:r>
+      <w:bookmarkEnd w:id="7"/>
+    </w:p>
+    <w:p>
+      <w:pPr>
+        <w:pStyle w:val="Akapitzlist"/>
+        <w:keepNext/>
+        <w:keepLines/>
+        <w:numPr>
+          <w:ilvl w:val="0"/>
+          <w:numId w:val="2"/>
+        </w:numPr>
+        <w:spacing w:before="240" w:after="200" w:line="276" w:lineRule="auto"/>
+        <w:contextualSpacing w:val="0"/>
+        <w:jc w:val="left"/>
+        <w:outlineLvl w:val="1"/>
+        <w:rPr>
+          <w:rFonts w:asciiTheme="majorHAnsi" w:eastAsiaTheme="majorEastAsia" w:hAnsiTheme="majorHAnsi" w:cstheme="majorBidi"/>
+          <w:b/>
+          <w:bCs/>
+          <w:vanish/>
+          <w:sz w:val="32"/>
+          <w:szCs w:val="32"/>
+        </w:rPr>
+      </w:pPr>
+      <w:bookmarkStart w:id="8" w:name="_Toc99289166"/>
+    </w:p>
+    <w:p>
+      <w:pPr>
+        <w:pStyle w:val="Nagwek2"/>
+        <w:rPr>
+          <w:lang w:eastAsia="pl-PL"/>
+        </w:rPr>
+      </w:pPr>
+      <w:proofErr w:type="spellStart"/>
+      <w:r>
+        <w:t>Cura</w:t>
+      </w:r>
+      <w:bookmarkEnd w:id="8"/>
+      <w:proofErr w:type="spellEnd"/>
+    </w:p>
+    <w:p>
+      <w:pPr>
+        <w:pStyle w:val="Nagwek2"/>
+        <w:rPr>
+          <w:lang w:eastAsia="pl-PL"/>
+        </w:rPr>
+      </w:pPr>
+      <w:bookmarkStart w:id="9" w:name="_Toc99289167"/>
+      <w:r>
+        <w:rPr>
+          <w:lang w:eastAsia="pl-PL"/>
+        </w:rPr>
+        <w:t>Fusion 360</w:t>
+      </w:r>
+      <w:bookmarkEnd w:id="9"/>
+    </w:p>
+    <w:p>
+      <w:pPr>
+        <w:pStyle w:val="Nagwek2"/>
+      </w:pPr>
+      <w:bookmarkStart w:id="10" w:name="_Toc99289168"/>
+      <w:proofErr w:type="spellStart"/>
+      <w:r>
+        <w:t>KiCad</w:t>
+      </w:r>
+      <w:bookmarkEnd w:id="10"/>
+      <w:proofErr w:type="spellEnd"/>
+    </w:p>
+    <w:p>
+      <w:pPr>
+        <w:pStyle w:val="Nagwek2"/>
+        <w:rPr>
+          <w:lang w:eastAsia="pl-PL"/>
+        </w:rPr>
+      </w:pPr>
+      <w:bookmarkStart w:id="11" w:name="_Toc99289169"/>
+      <w:proofErr w:type="spellStart"/>
+      <w:r>
+        <w:rPr>
+          <w:lang w:eastAsia="pl-PL"/>
+        </w:rPr>
+        <w:t>Carbide</w:t>
+      </w:r>
+      <w:proofErr w:type="spellEnd"/>
+      <w:r>
+        <w:rPr>
+          <w:lang w:eastAsia="pl-PL"/>
+        </w:rPr>
+        <w:t xml:space="preserve"> </w:t>
+      </w:r>
+      <w:proofErr w:type="spellStart"/>
+      <w:r>
+        <w:rPr>
+          <w:lang w:eastAsia="pl-PL"/>
+        </w:rPr>
+        <w:t>Create</w:t>
+      </w:r>
+      <w:bookmarkEnd w:id="11"/>
+      <w:proofErr w:type="spellEnd"/>
+    </w:p>
+    <w:p>
+      <w:pPr>
+        <w:pStyle w:val="Nagwek2"/>
+        <w:rPr>
+          <w:lang w:eastAsia="pl-PL"/>
+        </w:rPr>
+      </w:pPr>
+      <w:bookmarkStart w:id="12" w:name="_Toc99289170"/>
+      <w:proofErr w:type="spellStart"/>
+      <w:r>
+        <w:t>Grbl</w:t>
+      </w:r>
+      <w:bookmarkEnd w:id="12"/>
+      <w:proofErr w:type="spellEnd"/>
+    </w:p>
+    <w:p>
+      <w:pPr>
+        <w:pStyle w:val="Nagwek2"/>
+      </w:pPr>
+      <w:bookmarkStart w:id="13" w:name="_Toc99289171"/>
+      <w:proofErr w:type="spellStart"/>
+      <w:r>
+        <w:t>Cnc</w:t>
+      </w:r>
+      <w:proofErr w:type="spellEnd"/>
+      <w:r>
+        <w:t xml:space="preserve"> </w:t>
+      </w:r>
+      <w:proofErr w:type="spellStart"/>
+      <w:r>
+        <w:t>sheild</w:t>
+      </w:r>
+      <w:bookmarkEnd w:id="13"/>
+      <w:proofErr w:type="spellEnd"/>
+    </w:p>
+    <w:p>
+      <w:pPr>
+        <w:pStyle w:val="Nagwek1"/>
+        <w:rPr>
+          <w:lang w:eastAsia="pl-PL"/>
+        </w:rPr>
+      </w:pPr>
+      <w:r>
+        <w:rPr>
+          <w:lang w:eastAsia="pl-PL"/>
+        </w:rPr>
+        <w:t>Implementacja</w:t>
+      </w:r>
+    </w:p>
+    <w:p>
+      <w:pPr>
+        <w:pStyle w:val="Akapitzlist"/>
+        <w:keepNext/>
+        <w:keepLines/>
+        <w:numPr>
+          <w:ilvl w:val="0"/>
+          <w:numId w:val="2"/>
+        </w:numPr>
+        <w:spacing w:before="240" w:after="200" w:line="276" w:lineRule="auto"/>
+        <w:contextualSpacing w:val="0"/>
+        <w:jc w:val="left"/>
+        <w:outlineLvl w:val="1"/>
+        <w:rPr>
+          <w:rFonts w:asciiTheme="majorHAnsi" w:eastAsiaTheme="majorEastAsia" w:hAnsiTheme="majorHAnsi" w:cstheme="majorBidi"/>
+          <w:b/>
+          <w:bCs/>
+          <w:vanish/>
+          <w:sz w:val="32"/>
+          <w:szCs w:val="32"/>
+          <w:lang w:eastAsia="pl-PL"/>
+        </w:rPr>
+      </w:pPr>
+    </w:p>
+    <w:p>
+      <w:pPr>
+        <w:pStyle w:val="Nagwek2"/>
+        <w:rPr>
+          <w:lang w:eastAsia="pl-PL"/>
+        </w:rPr>
+      </w:pPr>
+      <w:r>
+        <w:rPr>
+          <w:lang w:eastAsia="pl-PL"/>
+        </w:rPr>
+        <w:t>Rysunki techniczne elementów CNC</w:t>
+      </w:r>
+    </w:p>
+    <w:p>
+      <w:pPr>
+        <w:pStyle w:val="Nagwek2"/>
+        <w:rPr>
+          <w:lang w:eastAsia="pl-PL"/>
+        </w:rPr>
+      </w:pPr>
+      <w:r>
+        <w:rPr>
+          <w:lang w:eastAsia="pl-PL"/>
+        </w:rPr>
+        <w:t>Schemat podłączeniowy</w:t>
+      </w:r>
+    </w:p>
+    <w:p>
+      <w:pPr>
+        <w:pStyle w:val="Nagwek2"/>
+        <w:rPr>
+          <w:lang w:eastAsia="pl-PL"/>
+        </w:rPr>
+      </w:pPr>
+      <w:r>
+        <w:rPr>
+          <w:lang w:eastAsia="pl-PL"/>
+        </w:rPr>
+        <w:t>Testowanie</w:t>
+      </w:r>
+    </w:p>
+    <w:p>
+      <w:pPr>
+        <w:pStyle w:val="Nagwek2"/>
+        <w:rPr>
+          <w:lang w:eastAsia="pl-PL"/>
+        </w:rPr>
+      </w:pPr>
+      <w:r>
+        <w:rPr>
+          <w:lang w:eastAsia="pl-PL"/>
+        </w:rPr>
+        <w:t>Kosztorys</w:t>
+      </w:r>
+    </w:p>
+    <w:p>
+      <w:pPr>
+        <w:rPr>
+          <w:lang w:eastAsia="pl-PL"/>
+        </w:rPr>
+      </w:pPr>
+    </w:p>
+    <w:p>
+      <w:pPr>
+        <w:pStyle w:val="Nagwek2"/>
         <w:numPr>
           <w:ilvl w:val="0"/>
           <w:numId w:val="0"/>
         </w:numPr>
-      </w:pPr>
+        <w:rPr>
+          <w:lang w:eastAsia="pl-PL"/>
+        </w:rPr>
+      </w:pPr>
+      <w:r>
+        <w:br w:type="page"/>
+      </w:r>
+      <w:bookmarkStart w:id="14" w:name="_Toc99289172"/>
       <w:r>
         <w:lastRenderedPageBreak/>
         <w:t>Podsumowanie</w:t>
       </w:r>
-      <w:bookmarkEnd w:id="4"/>
+      <w:bookmarkEnd w:id="14"/>
     </w:p>
     <w:p>
       <w:pPr>
@@ -2063,10 +4110,12 @@
         </w:numPr>
         <w:ind w:left="567" w:hanging="567"/>
       </w:pPr>
+      <w:bookmarkStart w:id="15" w:name="_Toc99289173"/>
       <w:r>
         <w:lastRenderedPageBreak/>
         <w:t>Bibliografia</w:t>
       </w:r>
+      <w:bookmarkEnd w:id="15"/>
     </w:p>
     <w:p>
       <w:r>
@@ -2119,9 +4168,175 @@
         <w:t xml:space="preserve">i zalety addytywnego </w:t>
       </w:r>
       <w:r>
-        <w:t>3D Printing for dummies</w:t>
-      </w:r>
-    </w:p>
+        <w:t xml:space="preserve">3D Printing for </w:t>
+      </w:r>
+      <w:proofErr w:type="spellStart"/>
+      <w:r>
+        <w:t>dummies</w:t>
+      </w:r>
+      <w:proofErr w:type="spellEnd"/>
+    </w:p>
+    <w:p>
+      <w:r>
+        <w:t xml:space="preserve">[4] Kinematyki </w:t>
+      </w:r>
+      <w:r>
+        <w:t>https://blackfrog.pl/blog/budowa-drukarki/rodzaje-kinematyki-drukarek-3d/</w:t>
+      </w:r>
+    </w:p>
+    <w:p>
+      <w:r>
+        <w:t>[</w:t>
+      </w:r>
+      <w:r>
+        <w:t>5</w:t>
+      </w:r>
+      <w:r>
+        <w:t>]</w:t>
+      </w:r>
+      <w:r>
+        <w:t xml:space="preserve"> Układ </w:t>
+      </w:r>
+      <w:proofErr w:type="spellStart"/>
+      <w:r>
+        <w:t>karteziański</w:t>
+      </w:r>
+      <w:proofErr w:type="spellEnd"/>
+      <w:r>
+        <w:t xml:space="preserve"> </w:t>
+      </w:r>
+      <w:hyperlink r:id="rId11" w:history="1">
+        <w:r>
+          <w:rPr>
+            <w:rStyle w:val="Hipercze"/>
+          </w:rPr>
+          <w:t>http://feriar-lab.pl/kalibracja-drukarki-3d-czesc-1/2/</w:t>
+        </w:r>
+      </w:hyperlink>
+    </w:p>
+    <w:p>
+      <w:pPr>
+        <w:rPr>
+          <w:rStyle w:val="Hipercze"/>
+        </w:rPr>
+      </w:pPr>
+      <w:r>
+        <w:t>[</w:t>
+      </w:r>
+      <w:r>
+        <w:t>6</w:t>
+      </w:r>
+      <w:r>
+        <w:t>]</w:t>
+      </w:r>
+      <w:r>
+        <w:t xml:space="preserve"> </w:t>
+      </w:r>
+      <w:r>
+        <w:t xml:space="preserve">Silniki krokowe </w:t>
+      </w:r>
+      <w:hyperlink r:id="rId12" w:history="1">
+        <w:r>
+          <w:rPr>
+            <w:rStyle w:val="Hipercze"/>
+          </w:rPr>
+          <w:t>https://www.ebmia.pl/1214-silniki-krokowe-sterowniki</w:t>
+        </w:r>
+      </w:hyperlink>
+    </w:p>
+    <w:p>
+      <w:r>
+        <w:t xml:space="preserve">[7] Śruba trapezowa </w:t>
+      </w:r>
+      <w:r>
+        <w:t>https://kacperek.com.pl/en/katalog/silowniki/akcesoria/sruby-trapezowe-i-nakretki-akcesoria/sruby-trapezowe/</w:t>
+      </w:r>
+    </w:p>
+    <w:p>
+      <w:pPr>
+        <w:rPr>
+          <w:rStyle w:val="Hipercze"/>
+        </w:rPr>
+      </w:pPr>
+      <w:r>
+        <w:t>[</w:t>
+      </w:r>
+      <w:r>
+        <w:t>8</w:t>
+      </w:r>
+      <w:r>
+        <w:t xml:space="preserve">] </w:t>
+      </w:r>
+      <w:proofErr w:type="spellStart"/>
+      <w:r>
+        <w:t>Hotned</w:t>
+      </w:r>
+      <w:proofErr w:type="spellEnd"/>
+      <w:r>
+        <w:t xml:space="preserve"> </w:t>
+      </w:r>
+      <w:hyperlink r:id="rId13" w:history="1">
+        <w:r>
+          <w:rPr>
+            <w:rStyle w:val="Hipercze"/>
+          </w:rPr>
+          <w:t>https://3dreaktor.pl/hotend-w-drukarce-3d-krok-po-kroku</w:t>
+        </w:r>
+      </w:hyperlink>
+      <w:r>
+        <w:rPr>
+          <w:rStyle w:val="Hipercze"/>
+        </w:rPr>
+        <w:t xml:space="preserve"> </w:t>
+      </w:r>
+    </w:p>
+    <w:p>
+      <w:r>
+        <w:t>[9]</w:t>
+      </w:r>
+      <w:r>
+        <w:t xml:space="preserve"> </w:t>
+      </w:r>
+      <w:r>
+        <w:t>testy</w:t>
+      </w:r>
+      <w:r>
+        <w:t xml:space="preserve"> </w:t>
+      </w:r>
+      <w:proofErr w:type="spellStart"/>
+      <w:r>
+        <w:t>termincze</w:t>
+      </w:r>
+      <w:proofErr w:type="spellEnd"/>
+      <w:r>
+        <w:t xml:space="preserve"> </w:t>
+      </w:r>
+      <w:proofErr w:type="spellStart"/>
+      <w:r>
+        <w:t>hotendu</w:t>
+      </w:r>
+      <w:proofErr w:type="spellEnd"/>
+      <w:r>
+        <w:t xml:space="preserve"> </w:t>
+      </w:r>
+      <w:hyperlink r:id="rId14" w:history="1">
+        <w:r>
+          <w:rPr>
+            <w:rStyle w:val="Hipercze"/>
+          </w:rPr>
+          <w:t>https://www.mechanik.media.pl/pliki/do_pobrania/artykuly/22/konferencja_144.pdf</w:t>
+        </w:r>
+      </w:hyperlink>
+    </w:p>
+    <w:p>
+      <w:r>
+        <w:t xml:space="preserve">[10] stół w drukarce 3D </w:t>
+      </w:r>
+      <w:r>
+        <w:t>https://3d.edu.pl/podgrzewany-stol-roboczy-drukarki-3d-sprawdz-co-powinienes-o-nim-wiedziec/</w:t>
+      </w:r>
+    </w:p>
+    <w:p/>
     <w:p>
       <w:pPr>
         <w:pStyle w:val="TytuPL"/>
@@ -2134,9 +4349,9 @@
     </w:p>
     <w:p/>
     <w:sectPr>
-      <w:footerReference w:type="even" r:id="rId10"/>
-      <w:footerReference w:type="default" r:id="rId11"/>
-      <w:footerReference w:type="first" r:id="rId12"/>
+      <w:footerReference w:type="even" r:id="rId15"/>
+      <w:footerReference w:type="default" r:id="rId16"/>
+      <w:footerReference w:type="first" r:id="rId17"/>
       <w:pgSz w:w="11906" w:h="16838" w:code="9"/>
       <w:pgMar w:top="1134" w:right="1418" w:bottom="1134" w:left="1418" w:header="709" w:footer="0" w:gutter="0"/>
       <w:pgNumType w:start="1"/>
@@ -2303,6 +4518,119 @@
 <file path=word/numbering.xml><?xml version="1.0" encoding="utf-8"?>
 <w:numbering xmlns:wpc="http://schemas.microsoft.com/office/word/2010/wordprocessingCanvas" xmlns:cx="http://schemas.microsoft.com/office/drawing/2014/chartex" xmlns:cx1="http://schemas.microsoft.com/office/drawing/2015/9/8/chartex" xmlns:cx2="http://schemas.microsoft.com/office/drawing/2015/10/21/chartex" xmlns:cx3="http://schemas.microsoft.com/office/drawing/2016/5/9/chartex" xmlns:cx4="http://schemas.microsoft.com/office/drawing/2016/5/10/chartex" xmlns:cx5="http://schemas.microsoft.com/office/drawing/2016/5/11/chartex" xmlns:cx6="http://schemas.microsoft.com/office/drawing/2016/5/12/chartex" xmlns:cx7="http://schemas.microsoft.com/office/drawing/2016/5/13/chartex" xmlns:cx8="http://schemas.microsoft.com/office/drawing/2016/5/14/chartex" xmlns:mc="http://schemas.openxmlformats.org/markup-compatibility/2006" xmlns:aink="http://schemas.microsoft.com/office/drawing/2016/ink" xmlns:am3d="http://schemas.microsoft.com/office/drawing/2017/model3d" xmlns:o="urn:schemas-microsoft-com:office:office" xmlns:r="http://schemas.openxmlformats.org/officeDocument/2006/relationships" xmlns:m="http://schemas.openxmlformats.org/officeDocument/2006/math" xmlns:v="urn:schemas-microsoft-com:vml" xmlns:wp14="http://schemas.microsoft.com/office/word/2010/wordprocessingDrawing" xmlns:wp="http://schemas.openxmlformats.org/drawingml/2006/wordprocessingDrawing" xmlns:w10="urn:schemas-microsoft-com:office:word" xmlns:w="http://schemas.openxmlformats.org/wordprocessingml/2006/main" xmlns:w14="http://schemas.microsoft.com/office/word/2010/wordml" xmlns:w15="http://schemas.microsoft.com/office/word/2012/wordml" xmlns:w16cex="http://schemas.microsoft.com/office/word/2018/wordml/cex" xmlns:w16cid="http://schemas.microsoft.com/office/word/2016/wordml/cid" xmlns:w16="http://schemas.microsoft.com/office/word/2018/wordml" xmlns:w16sdtdh="http://schemas.microsoft.com/office/word/2020/wordml/sdtdatahash" xmlns:w16se="http://schemas.microsoft.com/office/word/2015/wordml/symex" xmlns:wpg="http://schemas.microsoft.com/office/word/2010/wordprocessingGroup" xmlns:wpi="http://schemas.microsoft.com/office/word/2010/wordprocessingInk" xmlns:wne="http://schemas.microsoft.com/office/word/2006/wordml" xmlns:wps="http://schemas.microsoft.com/office/word/2010/wordprocessingShape" mc:Ignorable="w14 w15 w16se w16cid w16 w16cex w16sdtdh wp14">
   <w:abstractNum w:abstractNumId="0" w15:restartNumberingAfterBreak="0">
+    <w:nsid w:val="1EF43EAA"/>
+    <w:multiLevelType w:val="hybridMultilevel"/>
+    <w:tmpl w:val="6252515E"/>
+    <w:lvl w:ilvl="0" w:tplc="04150001">
+      <w:start w:val="1"/>
+      <w:numFmt w:val="bullet"/>
+      <w:lvlText w:val=""/>
+      <w:lvlJc w:val="left"/>
+      <w:pPr>
+        <w:ind w:left="720" w:hanging="360"/>
+      </w:pPr>
+      <w:rPr>
+        <w:rFonts w:ascii="Symbol" w:hAnsi="Symbol" w:hint="default"/>
+      </w:rPr>
+    </w:lvl>
+    <w:lvl w:ilvl="1" w:tplc="04150003" w:tentative="1">
+      <w:start w:val="1"/>
+      <w:numFmt w:val="bullet"/>
+      <w:lvlText w:val="o"/>
+      <w:lvlJc w:val="left"/>
+      <w:pPr>
+        <w:ind w:left="1440" w:hanging="360"/>
+      </w:pPr>
+      <w:rPr>
+        <w:rFonts w:ascii="Courier New" w:hAnsi="Courier New" w:cs="Courier New" w:hint="default"/>
+      </w:rPr>
+    </w:lvl>
+    <w:lvl w:ilvl="2" w:tplc="04150005" w:tentative="1">
+      <w:start w:val="1"/>
+      <w:numFmt w:val="bullet"/>
+      <w:lvlText w:val=""/>
+      <w:lvlJc w:val="left"/>
+      <w:pPr>
+        <w:ind w:left="2160" w:hanging="360"/>
+      </w:pPr>
+      <w:rPr>
+        <w:rFonts w:ascii="Wingdings" w:hAnsi="Wingdings" w:hint="default"/>
+      </w:rPr>
+    </w:lvl>
+    <w:lvl w:ilvl="3" w:tplc="04150001" w:tentative="1">
+      <w:start w:val="1"/>
+      <w:numFmt w:val="bullet"/>
+      <w:lvlText w:val=""/>
+      <w:lvlJc w:val="left"/>
+      <w:pPr>
+        <w:ind w:left="2880" w:hanging="360"/>
+      </w:pPr>
+      <w:rPr>
+        <w:rFonts w:ascii="Symbol" w:hAnsi="Symbol" w:hint="default"/>
+      </w:rPr>
+    </w:lvl>
+    <w:lvl w:ilvl="4" w:tplc="04150003" w:tentative="1">
+      <w:start w:val="1"/>
+      <w:numFmt w:val="bullet"/>
+      <w:lvlText w:val="o"/>
+      <w:lvlJc w:val="left"/>
+      <w:pPr>
+        <w:ind w:left="3600" w:hanging="360"/>
+      </w:pPr>
+      <w:rPr>
+        <w:rFonts w:ascii="Courier New" w:hAnsi="Courier New" w:cs="Courier New" w:hint="default"/>
+      </w:rPr>
+    </w:lvl>
+    <w:lvl w:ilvl="5" w:tplc="04150005" w:tentative="1">
+      <w:start w:val="1"/>
+      <w:numFmt w:val="bullet"/>
+      <w:lvlText w:val=""/>
+      <w:lvlJc w:val="left"/>
+      <w:pPr>
+        <w:ind w:left="4320" w:hanging="360"/>
+      </w:pPr>
+      <w:rPr>
+        <w:rFonts w:ascii="Wingdings" w:hAnsi="Wingdings" w:hint="default"/>
+      </w:rPr>
+    </w:lvl>
+    <w:lvl w:ilvl="6" w:tplc="04150001" w:tentative="1">
+      <w:start w:val="1"/>
+      <w:numFmt w:val="bullet"/>
+      <w:lvlText w:val=""/>
+      <w:lvlJc w:val="left"/>
+      <w:pPr>
+        <w:ind w:left="5040" w:hanging="360"/>
+      </w:pPr>
+      <w:rPr>
+        <w:rFonts w:ascii="Symbol" w:hAnsi="Symbol" w:hint="default"/>
+      </w:rPr>
+    </w:lvl>
+    <w:lvl w:ilvl="7" w:tplc="04150003" w:tentative="1">
+      <w:start w:val="1"/>
+      <w:numFmt w:val="bullet"/>
+      <w:lvlText w:val="o"/>
+      <w:lvlJc w:val="left"/>
+      <w:pPr>
+        <w:ind w:left="5760" w:hanging="360"/>
+      </w:pPr>
+      <w:rPr>
+        <w:rFonts w:ascii="Courier New" w:hAnsi="Courier New" w:cs="Courier New" w:hint="default"/>
+      </w:rPr>
+    </w:lvl>
+    <w:lvl w:ilvl="8" w:tplc="04150005" w:tentative="1">
+      <w:start w:val="1"/>
+      <w:numFmt w:val="bullet"/>
+      <w:lvlText w:val=""/>
+      <w:lvlJc w:val="left"/>
+      <w:pPr>
+        <w:ind w:left="6480" w:hanging="360"/>
+      </w:pPr>
+      <w:rPr>
+        <w:rFonts w:ascii="Wingdings" w:hAnsi="Wingdings" w:hint="default"/>
+      </w:rPr>
+    </w:lvl>
+  </w:abstractNum>
+  <w:abstractNum w:abstractNumId="1" w15:restartNumberingAfterBreak="0">
     <w:nsid w:val="226E0C7B"/>
     <w:multiLevelType w:val="multilevel"/>
     <w:tmpl w:val="C3147F58"/>
@@ -2389,7 +4717,7 @@
       </w:pPr>
     </w:lvl>
   </w:abstractNum>
-  <w:abstractNum w:abstractNumId="1" w15:restartNumberingAfterBreak="0">
+  <w:abstractNum w:abstractNumId="2" w15:restartNumberingAfterBreak="0">
     <w:nsid w:val="2E4E1BD6"/>
     <w:multiLevelType w:val="multilevel"/>
     <w:tmpl w:val="A88ED146"/>
@@ -2409,7 +4737,7 @@
       <w:lvlText w:val="%1.%2."/>
       <w:lvlJc w:val="left"/>
       <w:pPr>
-        <w:ind w:left="792" w:hanging="432"/>
+        <w:ind w:left="1141" w:hanging="432"/>
       </w:pPr>
     </w:lvl>
     <w:lvl w:ilvl="2">
@@ -2476,7 +4804,7 @@
       </w:pPr>
     </w:lvl>
   </w:abstractNum>
-  <w:abstractNum w:abstractNumId="2" w15:restartNumberingAfterBreak="0">
+  <w:abstractNum w:abstractNumId="3" w15:restartNumberingAfterBreak="0">
     <w:nsid w:val="360A5D6D"/>
     <w:multiLevelType w:val="multilevel"/>
     <w:tmpl w:val="88CA4114"/>
@@ -2505,7 +4833,7 @@
       <w:lvlText w:val="%1.%2.%3."/>
       <w:lvlJc w:val="left"/>
       <w:pPr>
-        <w:ind w:left="1224" w:hanging="504"/>
+        <w:ind w:left="1213" w:hanging="504"/>
       </w:pPr>
     </w:lvl>
     <w:lvl w:ilvl="3">
@@ -2563,7 +4891,7 @@
       </w:pPr>
     </w:lvl>
   </w:abstractNum>
-  <w:abstractNum w:abstractNumId="3" w15:restartNumberingAfterBreak="0">
+  <w:abstractNum w:abstractNumId="4" w15:restartNumberingAfterBreak="0">
     <w:nsid w:val="68AC66A2"/>
     <w:multiLevelType w:val="hybridMultilevel"/>
     <w:tmpl w:val="25AED6F0"/>
@@ -2677,16 +5005,142 @@
     </w:lvl>
   </w:abstractNum>
   <w:num w:numId="1">
+    <w:abstractNumId w:val="1"/>
+  </w:num>
+  <w:num w:numId="2">
+    <w:abstractNumId w:val="2"/>
+  </w:num>
+  <w:num w:numId="3">
+    <w:abstractNumId w:val="3"/>
+  </w:num>
+  <w:num w:numId="4">
+    <w:abstractNumId w:val="4"/>
+  </w:num>
+  <w:num w:numId="5">
     <w:abstractNumId w:val="0"/>
   </w:num>
-  <w:num w:numId="2">
-    <w:abstractNumId w:val="1"/>
+  <w:num w:numId="6">
+    <w:abstractNumId w:val="2"/>
+    <w:lvlOverride w:ilvl="0">
+      <w:startOverride w:val="1"/>
+    </w:lvlOverride>
+    <w:lvlOverride w:ilvl="1">
+      <w:startOverride w:val="1"/>
+    </w:lvlOverride>
+    <w:lvlOverride w:ilvl="2">
+      <w:startOverride w:val="1"/>
+    </w:lvlOverride>
+    <w:lvlOverride w:ilvl="3">
+      <w:startOverride w:val="1"/>
+    </w:lvlOverride>
+    <w:lvlOverride w:ilvl="4">
+      <w:startOverride w:val="1"/>
+    </w:lvlOverride>
+    <w:lvlOverride w:ilvl="5">
+      <w:startOverride w:val="1"/>
+    </w:lvlOverride>
+    <w:lvlOverride w:ilvl="6">
+      <w:startOverride w:val="1"/>
+    </w:lvlOverride>
+    <w:lvlOverride w:ilvl="7">
+      <w:startOverride w:val="1"/>
+    </w:lvlOverride>
+    <w:lvlOverride w:ilvl="8">
+      <w:startOverride w:val="1"/>
+    </w:lvlOverride>
   </w:num>
-  <w:num w:numId="3">
+  <w:num w:numId="7">
+    <w:abstractNumId w:val="3"/>
+  </w:num>
+  <w:num w:numId="8">
     <w:abstractNumId w:val="2"/>
+    <w:lvlOverride w:ilvl="0">
+      <w:startOverride w:val="1"/>
+    </w:lvlOverride>
+    <w:lvlOverride w:ilvl="1">
+      <w:startOverride w:val="1"/>
+    </w:lvlOverride>
+    <w:lvlOverride w:ilvl="2">
+      <w:startOverride w:val="1"/>
+    </w:lvlOverride>
+    <w:lvlOverride w:ilvl="3">
+      <w:startOverride w:val="1"/>
+    </w:lvlOverride>
+    <w:lvlOverride w:ilvl="4">
+      <w:startOverride w:val="1"/>
+    </w:lvlOverride>
+    <w:lvlOverride w:ilvl="5">
+      <w:startOverride w:val="1"/>
+    </w:lvlOverride>
+    <w:lvlOverride w:ilvl="6">
+      <w:startOverride w:val="1"/>
+    </w:lvlOverride>
+    <w:lvlOverride w:ilvl="7">
+      <w:startOverride w:val="1"/>
+    </w:lvlOverride>
+    <w:lvlOverride w:ilvl="8">
+      <w:startOverride w:val="1"/>
+    </w:lvlOverride>
   </w:num>
-  <w:num w:numId="4">
+  <w:num w:numId="9">
+    <w:abstractNumId w:val="2"/>
+    <w:lvlOverride w:ilvl="0">
+      <w:startOverride w:val="1"/>
+    </w:lvlOverride>
+    <w:lvlOverride w:ilvl="1">
+      <w:startOverride w:val="1"/>
+    </w:lvlOverride>
+    <w:lvlOverride w:ilvl="2">
+      <w:startOverride w:val="1"/>
+    </w:lvlOverride>
+    <w:lvlOverride w:ilvl="3">
+      <w:startOverride w:val="1"/>
+    </w:lvlOverride>
+    <w:lvlOverride w:ilvl="4">
+      <w:startOverride w:val="1"/>
+    </w:lvlOverride>
+    <w:lvlOverride w:ilvl="5">
+      <w:startOverride w:val="1"/>
+    </w:lvlOverride>
+    <w:lvlOverride w:ilvl="6">
+      <w:startOverride w:val="1"/>
+    </w:lvlOverride>
+    <w:lvlOverride w:ilvl="7">
+      <w:startOverride w:val="1"/>
+    </w:lvlOverride>
+    <w:lvlOverride w:ilvl="8">
+      <w:startOverride w:val="1"/>
+    </w:lvlOverride>
+  </w:num>
+  <w:num w:numId="10">
     <w:abstractNumId w:val="3"/>
+    <w:lvlOverride w:ilvl="0">
+      <w:startOverride w:val="1"/>
+    </w:lvlOverride>
+    <w:lvlOverride w:ilvl="1">
+      <w:startOverride w:val="1"/>
+    </w:lvlOverride>
+    <w:lvlOverride w:ilvl="2">
+      <w:startOverride w:val="1"/>
+    </w:lvlOverride>
+    <w:lvlOverride w:ilvl="3">
+      <w:startOverride w:val="1"/>
+    </w:lvlOverride>
+    <w:lvlOverride w:ilvl="4">
+      <w:startOverride w:val="1"/>
+    </w:lvlOverride>
+    <w:lvlOverride w:ilvl="5">
+      <w:startOverride w:val="1"/>
+    </w:lvlOverride>
+    <w:lvlOverride w:ilvl="6">
+      <w:startOverride w:val="1"/>
+    </w:lvlOverride>
+    <w:lvlOverride w:ilvl="7">
+      <w:startOverride w:val="1"/>
+    </w:lvlOverride>
+    <w:lvlOverride w:ilvl="8">
+      <w:startOverride w:val="1"/>
+    </w:lvlOverride>
   </w:num>
 </w:numbering>
 </file>
@@ -3142,7 +5596,7 @@
         <w:numId w:val="2"/>
       </w:numPr>
       <w:spacing w:before="240"/>
-      <w:ind w:left="709" w:hanging="709"/>
+      <w:ind w:left="792"/>
       <w:outlineLvl w:val="1"/>
     </w:pPr>
     <w:rPr>
@@ -3170,7 +5624,6 @@
         <w:numId w:val="3"/>
       </w:numPr>
       <w:spacing w:before="240" w:after="120"/>
-      <w:ind w:left="851" w:hanging="851"/>
       <w:jc w:val="left"/>
       <w:outlineLvl w:val="2"/>
     </w:pPr>
@@ -3632,6 +6085,18 @@
       <w:u w:val="single"/>
     </w:rPr>
   </w:style>
+  <w:style w:type="character" w:styleId="Nierozpoznanawzmianka">
+    <w:name w:val="Unresolved Mention"/>
+    <w:basedOn w:val="Domylnaczcionkaakapitu"/>
+    <w:uiPriority w:val="99"/>
+    <w:semiHidden/>
+    <w:unhideWhenUsed/>
+    <w:rsid w:val="00EB3B7A"/>
+    <w:rPr>
+      <w:color w:val="605E5C"/>
+      <w:shd w:val="clear" w:color="auto" w:fill="E1DFDD"/>
+    </w:rPr>
+  </w:style>
 </w:styles>
 </file>
 

</xml_diff>